<commit_message>
Update Análise exploratória dos dados.docx
</commit_message>
<xml_diff>
--- a/Dados Siderurgia Brasileira 2016~2022/2 Entrega - Cliclo 2/Passo 05 - Exploração dos dados/Análise exploratória dos dados.docx
+++ b/Dados Siderurgia Brasileira 2016~2022/2 Entrega - Cliclo 2/Passo 05 - Exploração dos dados/Análise exploratória dos dados.docx
@@ -596,7 +596,21 @@
               <w:rPr>
                 <w:lang w:val="pt-BR"/>
               </w:rPr>
-              <w:t>Por Kauê Mandarino</w:t>
+              <w:t xml:space="preserve">Por </w:t>
+            </w:r>
+            <w:proofErr w:type="spellStart"/>
+            <w:r>
+              <w:rPr>
+                <w:lang w:val="pt-BR"/>
+              </w:rPr>
+              <w:t>Kauê</w:t>
+            </w:r>
+            <w:proofErr w:type="spellEnd"/>
+            <w:r>
+              <w:rPr>
+                <w:lang w:val="pt-BR"/>
+              </w:rPr>
+              <w:t xml:space="preserve"> Mandarino</w:t>
             </w:r>
           </w:p>
           <w:p>
@@ -1156,7 +1170,7 @@
         <w:tblLook w:val="0000" w:firstRow="0" w:lastRow="0" w:firstColumn="0" w:lastColumn="0" w:noHBand="0" w:noVBand="0"/>
       </w:tblPr>
       <w:tblGrid>
-        <w:gridCol w:w="10034"/>
+        <w:gridCol w:w="10530"/>
       </w:tblGrid>
       <w:tr>
         <w:trPr>
@@ -1221,7 +1235,15 @@
               <w:t xml:space="preserve"> </w:t>
             </w:r>
             <w:r>
-              <w:t xml:space="preserve">cliente, uma start-up, do setor de delivery </w:t>
+              <w:t xml:space="preserve">cliente, uma start-up, do setor de </w:t>
+            </w:r>
+            <w:proofErr w:type="spellStart"/>
+            <w:r>
+              <w:t>delivery</w:t>
+            </w:r>
+            <w:proofErr w:type="spellEnd"/>
+            <w:r>
+              <w:t xml:space="preserve"> </w:t>
             </w:r>
             <w:r>
               <w:t xml:space="preserve">de alimentação </w:t>
@@ -1437,7 +1459,6 @@
               <w:pStyle w:val="Ttulo"/>
             </w:pPr>
             <w:r>
-              <w:lastRenderedPageBreak/>
               <w:t>Entendimento do negócio</w:t>
             </w:r>
           </w:p>
@@ -1447,6 +1468,7 @@
               <w:framePr w:wrap="around"/>
             </w:pPr>
             <w:r>
+              <w:lastRenderedPageBreak/>
               <w:t>PASSO 02</w:t>
             </w:r>
           </w:p>
@@ -1622,8 +1644,13 @@
               <w:t>taxações</w:t>
             </w:r>
             <w:r>
-              <w:t xml:space="preserve"> do governo Trump</w:t>
-            </w:r>
+              <w:t xml:space="preserve"> do governo </w:t>
+            </w:r>
+            <w:proofErr w:type="spellStart"/>
+            <w:r>
+              <w:t>Trump</w:t>
+            </w:r>
+            <w:proofErr w:type="spellEnd"/>
             <w:r>
               <w:t>;</w:t>
             </w:r>
@@ -1701,7 +1728,6 @@
               <w:pStyle w:val="Ttulo"/>
             </w:pPr>
             <w:r>
-              <w:lastRenderedPageBreak/>
               <w:t>Coleta</w:t>
             </w:r>
             <w:r>
@@ -1729,6 +1755,7 @@
           <w:p/>
           <w:p>
             <w:r>
+              <w:lastRenderedPageBreak/>
               <w:t xml:space="preserve">    </w:t>
             </w:r>
             <w:r>
@@ -1830,7 +1857,15 @@
               <w:t xml:space="preserve"> os dados</w:t>
             </w:r>
             <w:r>
-              <w:t xml:space="preserve">, que posteriormente foram carregados para análise no Google Data Studio. Nesta etapa, durante o processo de ETL, eu desenvolvi um </w:t>
+              <w:t xml:space="preserve">, que posteriormente foram carregados para análise no Google Data </w:t>
+            </w:r>
+            <w:proofErr w:type="spellStart"/>
+            <w:r>
+              <w:t>Studio</w:t>
+            </w:r>
+            <w:proofErr w:type="spellEnd"/>
+            <w:r>
+              <w:t xml:space="preserve">. Nesta etapa, durante o processo de ETL, eu desenvolvi um </w:t>
             </w:r>
             <w:hyperlink r:id="rId12" w:history="1">
               <w:r>
@@ -1859,8 +1894,13 @@
               <w:t>r</w:t>
             </w:r>
             <w:r>
-              <w:t xml:space="preserve"> o valor estruturado automaticamente, já pronto para exportação em .csv</w:t>
-            </w:r>
+              <w:t xml:space="preserve"> o valor estruturado automaticamente, já pronto para exportação em .</w:t>
+            </w:r>
+            <w:proofErr w:type="spellStart"/>
+            <w:r>
+              <w:t>csv</w:t>
+            </w:r>
+            <w:proofErr w:type="spellEnd"/>
             <w:r>
               <w:t xml:space="preserve">. </w:t>
             </w:r>
@@ -1875,12 +1915,14 @@
             <w:r>
               <w:t xml:space="preserve">Utilizei o </w:t>
             </w:r>
+            <w:proofErr w:type="spellStart"/>
             <w:r>
               <w:rPr>
                 <w:highlight w:val="lightGray"/>
               </w:rPr>
               <w:t>Python</w:t>
             </w:r>
+            <w:proofErr w:type="spellEnd"/>
             <w:r>
               <w:t xml:space="preserve"> (</w:t>
             </w:r>
@@ -1888,12 +1930,27 @@
               <w:rPr>
                 <w:highlight w:val="lightGray"/>
               </w:rPr>
-              <w:t xml:space="preserve">Pandas, Matplotlib.pyplot e </w:t>
-            </w:r>
+              <w:t xml:space="preserve">Pandas, </w:t>
+            </w:r>
+            <w:proofErr w:type="spellStart"/>
             <w:r>
               <w:rPr>
                 <w:highlight w:val="lightGray"/>
               </w:rPr>
+              <w:t>Matplotlib.pyplot</w:t>
+            </w:r>
+            <w:proofErr w:type="spellEnd"/>
+            <w:r>
+              <w:rPr>
+                <w:highlight w:val="lightGray"/>
+              </w:rPr>
+              <w:t xml:space="preserve"> e </w:t>
+            </w:r>
+            <w:proofErr w:type="spellStart"/>
+            <w:r>
+              <w:rPr>
+                <w:highlight w:val="lightGray"/>
+              </w:rPr>
               <w:t>P</w:t>
             </w:r>
             <w:r>
@@ -1902,6 +1959,7 @@
               </w:rPr>
               <w:t>andas_datareader</w:t>
             </w:r>
+            <w:proofErr w:type="spellEnd"/>
             <w:r>
               <w:t xml:space="preserve">), para criar um </w:t>
             </w:r>
@@ -1924,8 +1982,16 @@
                 <w:rPr>
                   <w:rStyle w:val="Hyperlink"/>
                 </w:rPr>
-                <w:t>Yahoo Finance</w:t>
+                <w:t xml:space="preserve">Yahoo </w:t>
               </w:r>
+              <w:proofErr w:type="spellStart"/>
+              <w:r>
+                <w:rPr>
+                  <w:rStyle w:val="Hyperlink"/>
+                </w:rPr>
+                <w:t>Finance</w:t>
+              </w:r>
+              <w:proofErr w:type="spellEnd"/>
             </w:hyperlink>
             <w:r>
               <w:t>.</w:t>
@@ -2216,11 +2282,19 @@
             <w:r>
               <w:t xml:space="preserve"> com o </w:t>
             </w:r>
+            <w:proofErr w:type="spellStart"/>
             <w:r>
               <w:rPr>
                 <w:highlight w:val="lightGray"/>
               </w:rPr>
-              <w:t>Python:</w:t>
+              <w:t>Python</w:t>
+            </w:r>
+            <w:proofErr w:type="spellEnd"/>
+            <w:r>
+              <w:rPr>
+                <w:highlight w:val="lightGray"/>
+              </w:rPr>
+              <w:t>:</w:t>
             </w:r>
           </w:p>
           <w:p>
@@ -2352,7 +2426,21 @@
               <w:rPr>
                 <w:highlight w:val="yellow"/>
               </w:rPr>
-              <w:t>analisadas, embora os picos sejam comuns, Vale e Gerdau, tiveram um desempenho superior</w:t>
+              <w:t xml:space="preserve">analisadas, embora os picos sejam comuns, </w:t>
+            </w:r>
+            <w:proofErr w:type="gramStart"/>
+            <w:r>
+              <w:rPr>
+                <w:highlight w:val="yellow"/>
+              </w:rPr>
+              <w:t>Vale</w:t>
+            </w:r>
+            <w:proofErr w:type="gramEnd"/>
+            <w:r>
+              <w:rPr>
+                <w:highlight w:val="yellow"/>
+              </w:rPr>
+              <w:t xml:space="preserve"> e Gerdau, tiveram um desempenho superior</w:t>
             </w:r>
             <w:r>
               <w:t>.</w:t>
@@ -2366,11 +2454,19 @@
               </w:rPr>
               <w:t xml:space="preserve">Insight 3. A </w:t>
             </w:r>
+            <w:proofErr w:type="spellStart"/>
             <w:r>
               <w:rPr>
                 <w:highlight w:val="yellow"/>
               </w:rPr>
-              <w:t xml:space="preserve">AcelorMital Brasil, </w:t>
+              <w:t>AcelorMital</w:t>
+            </w:r>
+            <w:proofErr w:type="spellEnd"/>
+            <w:r>
+              <w:rPr>
+                <w:highlight w:val="yellow"/>
+              </w:rPr>
+              <w:t xml:space="preserve"> Brasil, </w:t>
             </w:r>
             <w:r>
               <w:rPr>
@@ -2477,19 +2573,59 @@
             </w:pPr>
           </w:p>
           <w:p>
-            <w:r>
+            <w:pPr>
               <w:rPr>
                 <w:highlight w:val="yellow"/>
               </w:rPr>
-              <w:t>H0 – A empresa escolhida tem que ser a Gerdau.</w:t>
-            </w:r>
-          </w:p>
-          <w:p>
-            <w:r>
-              <w:t>Justificativa:</w:t>
-            </w:r>
-            <w:r>
-              <w:t xml:space="preserve"> Segundo o levantamento e estudo de dados, as grandes empresas do setor</w:t>
+            </w:pPr>
+            <w:r>
+              <w:rPr>
+                <w:highlight w:val="yellow"/>
+              </w:rPr>
+              <w:t>H0 –</w:t>
+            </w:r>
+            <w:r>
+              <w:rPr>
+                <w:highlight w:val="yellow"/>
+              </w:rPr>
+              <w:t xml:space="preserve"> As empresas com potencial de investimento segundo a requisição do cliente, são Gerdau e CSN.</w:t>
+            </w:r>
+          </w:p>
+          <w:p>
+            <w:r>
+              <w:rPr>
+                <w:highlight w:val="yellow"/>
+              </w:rPr>
+              <w:t xml:space="preserve"> </w:t>
+            </w:r>
+          </w:p>
+          <w:p>
+            <w:r>
+              <w:rPr>
+                <w:color w:val="FF0000"/>
+              </w:rPr>
+              <w:t>Justificativa</w:t>
+            </w:r>
+            <w:r>
+              <w:rPr>
+                <w:color w:val="FF0000"/>
+              </w:rPr>
+              <w:t xml:space="preserve"> H0</w:t>
+            </w:r>
+            <w:r>
+              <w:rPr>
+                <w:color w:val="FF0000"/>
+              </w:rPr>
+              <w:t>:</w:t>
+            </w:r>
+            <w:r>
+              <w:rPr>
+                <w:color w:val="FF0000"/>
+              </w:rPr>
+              <w:t xml:space="preserve"> </w:t>
+            </w:r>
+            <w:r>
+              <w:t>Segundo o levantamento e estudo de dados, as grandes empresas do setor</w:t>
             </w:r>
             <w:r>
               <w:t>, que teriam potencial para serem escolhidas ao aporte financeiro</w:t>
@@ -2501,20 +2637,72 @@
               <w:t xml:space="preserve">: </w:t>
             </w:r>
             <w:r>
-              <w:t>Gerdau, Vale, Usiminas, CSN e ArcelorMittal Brasil</w:t>
+              <w:t xml:space="preserve">Gerdau, Vale, Usiminas, CSN e </w:t>
+            </w:r>
+            <w:proofErr w:type="spellStart"/>
+            <w:r>
+              <w:t>ArcelorMittal</w:t>
+            </w:r>
+            <w:proofErr w:type="spellEnd"/>
+            <w:r>
+              <w:t xml:space="preserve"> Brasil</w:t>
             </w:r>
             <w:r>
               <w:t>.</w:t>
             </w:r>
             <w:r>
-              <w:t xml:space="preserve"> Como visto em nosso estudo de mercado, </w:t>
-            </w:r>
-            <w:r>
-              <w:t xml:space="preserve"> partir de 1988 tivemos privatizações que abriram nossas empresas ao setor privado, e hoje em dia, destas supracitadas, a única genuinamente brasileira é a Gerdau. Observemos </w:t>
-            </w:r>
-            <w:r>
-              <w:t>as informações abaixo, referente aos quadro societários das empresas.</w:t>
-            </w:r>
+              <w:t xml:space="preserve"> Como visto em nosso estudo de mercado,</w:t>
+            </w:r>
+            <w:r>
+              <w:t xml:space="preserve"> a</w:t>
+            </w:r>
+            <w:r>
+              <w:t xml:space="preserve"> partir de 1988 tivemos privatizações que abriram nossas empresas ao setor privado, e hoje em dia, destas supracitadas, a única</w:t>
+            </w:r>
+            <w:r>
+              <w:t>s</w:t>
+            </w:r>
+            <w:r>
+              <w:t xml:space="preserve"> genuinamente brasileira</w:t>
+            </w:r>
+            <w:r>
+              <w:t>s</w:t>
+            </w:r>
+            <w:r>
+              <w:t xml:space="preserve"> </w:t>
+            </w:r>
+            <w:r>
+              <w:t>são</w:t>
+            </w:r>
+            <w:r>
+              <w:t xml:space="preserve"> Gerdau</w:t>
+            </w:r>
+            <w:r>
+              <w:t xml:space="preserve"> e CSN</w:t>
+            </w:r>
+            <w:r>
+              <w:t xml:space="preserve">. Observemos </w:t>
+            </w:r>
+            <w:r>
+              <w:t>as informações abaixo, referente aos quadro</w:t>
+            </w:r>
+            <w:r>
+              <w:t>s</w:t>
+            </w:r>
+            <w:r>
+              <w:t xml:space="preserve"> societários das empresas</w:t>
+            </w:r>
+            <w:r>
+              <w:t xml:space="preserve">, para amparar este </w:t>
+            </w:r>
+            <w:proofErr w:type="gramStart"/>
+            <w:r>
+              <w:t>argumento.</w:t>
+            </w:r>
+            <w:r>
+              <w:t>.</w:t>
+            </w:r>
+            <w:proofErr w:type="gramEnd"/>
           </w:p>
           <w:p/>
           <w:p>
@@ -2524,20 +2712,74 @@
                 <w:ilvl w:val="0"/>
                 <w:numId w:val="8"/>
               </w:numPr>
+              <w:rPr>
+                <w:color w:val="FFC000"/>
+              </w:rPr>
             </w:pPr>
             <w:r>
+              <w:rPr>
+                <w:color w:val="FFC000"/>
+              </w:rPr>
               <w:t>Gerdau</w:t>
             </w:r>
           </w:p>
           <w:p>
+            <w:r>
+              <w:t xml:space="preserve">    </w:t>
+            </w:r>
+            <w:r>
+              <w:t xml:space="preserve">Gerdau é a maior empresa brasileira produtora de aço, </w:t>
+            </w:r>
+            <w:r>
+              <w:t xml:space="preserve">e também </w:t>
+            </w:r>
+            <w:r>
+              <w:t xml:space="preserve">a empresa que mais recicla aço </w:t>
+            </w:r>
+            <w:r>
+              <w:t>no</w:t>
+            </w:r>
+            <w:r>
+              <w:t xml:space="preserve"> mundo</w:t>
+            </w:r>
+            <w:r>
+              <w:t>.</w:t>
+            </w:r>
+            <w:r>
+              <w:t xml:space="preserve"> </w:t>
+            </w:r>
+            <w:r>
+              <w:t>C</w:t>
+            </w:r>
+            <w:r>
+              <w:t xml:space="preserve">riada </w:t>
+            </w:r>
+            <w:r>
+              <w:t xml:space="preserve">em 1901 </w:t>
+            </w:r>
+            <w:r>
+              <w:t>no Rio Grande do Sul, a companhia</w:t>
+            </w:r>
+            <w:r>
+              <w:t xml:space="preserve"> hoje</w:t>
+            </w:r>
+            <w:r>
+              <w:t xml:space="preserve"> esta presente em mais de 10 países</w:t>
+            </w:r>
+            <w:r>
+              <w:t>,</w:t>
+            </w:r>
+            <w:r>
+              <w:t xml:space="preserve"> e conta com mais de 30 mil colaboradores</w:t>
+            </w:r>
+            <w:r>
+              <w:t>. A Gerdau é de propriedade de Jorge Gerdau, empresário brasileiro, e atual presidente do conselho de administração da empresa.</w:t>
+            </w:r>
+          </w:p>
+          <w:p>
             <w:pPr>
-              <w:ind w:left="360"/>
+              <w:ind w:left="720"/>
             </w:pPr>
-          </w:p>
-          <w:p>
-            <w:r>
-              <w:t xml:space="preserve">    Bla bla bla</w:t>
-            </w:r>
           </w:p>
           <w:p>
             <w:pPr>
@@ -2547,23 +2789,21 @@
                 <w:numId w:val="8"/>
               </w:numPr>
               <w:rPr>
-                <w:highlight w:val="yellow"/>
+                <w:color w:val="FFC000"/>
               </w:rPr>
             </w:pPr>
             <w:r>
               <w:rPr>
-                <w:highlight w:val="yellow"/>
+                <w:color w:val="FFC000"/>
               </w:rPr>
               <w:t>Vale</w:t>
             </w:r>
-          </w:p>
-          <w:p>
-            <w:pPr>
-              <w:pStyle w:val="PargrafodaLista"/>
-              <w:rPr>
-                <w:highlight w:val="yellow"/>
-              </w:rPr>
-            </w:pPr>
+            <w:r>
+              <w:rPr>
+                <w:color w:val="FFC000"/>
+              </w:rPr>
+              <w:t xml:space="preserve"> </w:t>
+            </w:r>
           </w:p>
           <w:p>
             <w:r>
@@ -2673,7 +2913,7 @@
                 <w:sz w:val="18"/>
                 <w:szCs w:val="14"/>
               </w:rPr>
-              <w:t xml:space="preserve">Total de ações </w:t>
+              <w:t xml:space="preserve">Ações </w:t>
             </w:r>
             <w:r>
               <w:rPr>
@@ -2696,21 +2936,54 @@
           </w:p>
           <w:p/>
           <w:p>
+            <w:pPr>
+              <w:rPr>
+                <w:noProof/>
+              </w:rPr>
+            </w:pPr>
             <w:r>
               <w:t xml:space="preserve">    </w:t>
             </w:r>
             <w:r>
-              <w:t xml:space="preserve">Tomamos por exemplo a Black Rock Inc. que detém 6,33% das ações da Vale. Este Grupo esta ligado ao grande capital internacional, </w:t>
-            </w:r>
-            <w:r>
-              <w:t xml:space="preserve">sendo uma das empresas que controla grande parte da economia mundial, tendo património perto dos US$ </w:t>
+              <w:t>Tomamos por exemplo a</w:t>
+            </w:r>
+            <w:r>
+              <w:t xml:space="preserve"> empresa </w:t>
+            </w:r>
+            <w:proofErr w:type="spellStart"/>
+            <w:r>
+              <w:t>Black</w:t>
+            </w:r>
+            <w:proofErr w:type="spellEnd"/>
+            <w:r>
+              <w:t xml:space="preserve"> Rock Inc. que detém 6,33% das ações da Vale. Este Grupo est</w:t>
+            </w:r>
+            <w:r>
+              <w:t>á</w:t>
+            </w:r>
+            <w:r>
+              <w:t xml:space="preserve"> ligado ao grande capital internacional, </w:t>
+            </w:r>
+            <w:r>
+              <w:t xml:space="preserve">sendo uma das empresas que controla grande parte da economia mundial, tendo </w:t>
+            </w:r>
+            <w:r>
+              <w:t xml:space="preserve">o </w:t>
+            </w:r>
+            <w:r>
+              <w:t xml:space="preserve">património perto dos US$ </w:t>
             </w:r>
             <w:r>
               <w:t>10</w:t>
             </w:r>
             <w:r>
-              <w:t xml:space="preserve"> tri</w:t>
-            </w:r>
+              <w:t xml:space="preserve"> </w:t>
+            </w:r>
+            <w:proofErr w:type="spellStart"/>
+            <w:r>
+              <w:t>tri</w:t>
+            </w:r>
+            <w:proofErr w:type="spellEnd"/>
             <w:r>
               <w:t>. U</w:t>
             </w:r>
@@ -2730,7 +3003,31 @@
               <w:t>maior do que o</w:t>
             </w:r>
             <w:r>
-              <w:t xml:space="preserve"> PIB brasileiro em 2021 US$ 1,8 tri. A presença da Black Rock Inc, dentre outros grandes grupos de investidores internacionais, aponta-nos que </w:t>
+              <w:t xml:space="preserve"> PIB brasileiro em 2021 US$ 1,8 </w:t>
+            </w:r>
+            <w:proofErr w:type="spellStart"/>
+            <w:r>
+              <w:t>tri</w:t>
+            </w:r>
+            <w:proofErr w:type="spellEnd"/>
+            <w:r>
+              <w:t xml:space="preserve">. A presença da </w:t>
+            </w:r>
+            <w:proofErr w:type="spellStart"/>
+            <w:r>
+              <w:t>Black</w:t>
+            </w:r>
+            <w:proofErr w:type="spellEnd"/>
+            <w:r>
+              <w:t xml:space="preserve"> Rock </w:t>
+            </w:r>
+            <w:proofErr w:type="spellStart"/>
+            <w:r>
+              <w:t>Inc</w:t>
+            </w:r>
+            <w:proofErr w:type="spellEnd"/>
+            <w:r>
+              <w:t xml:space="preserve">, dentre outros grandes grupos de investidores internacionais, aponta-nos que </w:t>
             </w:r>
             <w:r>
               <w:rPr>
@@ -2751,20 +3048,39 @@
               <w:t xml:space="preserve"> é um mercado lucrativo, não o fosse, grandes empresas não estariam aportando um grande volume de capital neste mercado</w:t>
             </w:r>
             <w:r>
-              <w:t>, porém isto torna a Vale uma empresa global, eliminando-a da lista de empresas a serem escolhidas, visto que nosso cliente deseja investir em uma empresa nacional, para que o dinheiro fique no Brasil, rendendo retorno ao pais em que sua empresa de delivery esta inserida.</w:t>
-            </w:r>
-          </w:p>
-          <w:p/>
-          <w:p>
+              <w:t xml:space="preserve">, porém isto torna a Vale uma empresa global, eliminando-a da lista de empresas a serem escolhidas, visto que nosso cliente deseja investir em uma empresa nacional, para que o dinheiro fique no Brasil, rendendo retorno </w:t>
+            </w:r>
+            <w:r>
+              <w:t>ao país</w:t>
+            </w:r>
+            <w:r>
+              <w:t xml:space="preserve"> em que sua empresa</w:t>
+            </w:r>
+            <w:r>
+              <w:t xml:space="preserve"> esta inserida</w:t>
+            </w:r>
+            <w:r>
+              <w:t>.</w:t>
+            </w:r>
             <w:r>
               <w:rPr>
                 <w:noProof/>
               </w:rPr>
-              <w:lastRenderedPageBreak/>
+              <w:t xml:space="preserve"> </w:t>
+            </w:r>
+          </w:p>
+          <w:p>
+            <w:pPr>
+              <w:jc w:val="right"/>
+            </w:pPr>
+            <w:r>
+              <w:rPr>
+                <w:noProof/>
+              </w:rPr>
               <w:drawing>
-                <wp:inline distT="0" distB="0" distL="0" distR="0" wp14:anchorId="59FDE138" wp14:editId="7DA9E14F">
-                  <wp:extent cx="6371590" cy="3994785"/>
-                  <wp:effectExtent l="0" t="0" r="0" b="5715"/>
+                <wp:inline distT="0" distB="0" distL="0" distR="0" wp14:anchorId="050E766E" wp14:editId="60BAC717">
+                  <wp:extent cx="6686550" cy="3438525"/>
+                  <wp:effectExtent l="0" t="0" r="0" b="9525"/>
                   <wp:docPr id="10" name="Imagem 10"/>
                   <wp:cNvGraphicFramePr>
                     <a:graphicFrameLocks xmlns:a="http://schemas.openxmlformats.org/drawingml/2006/main" noChangeAspect="1"/>
@@ -2794,7 +3110,7 @@
                         <pic:spPr bwMode="auto">
                           <a:xfrm>
                             <a:off x="0" y="0"/>
-                            <a:ext cx="6371590" cy="3994785"/>
+                            <a:ext cx="6797975" cy="3495825"/>
                           </a:xfrm>
                           <a:prstGeom prst="rect">
                             <a:avLst/>
@@ -2810,18 +3126,19 @@
                 </wp:inline>
               </w:drawing>
             </w:r>
-          </w:p>
-          <w:p/>
-          <w:p>
-            <w:pPr>
-              <w:jc w:val="right"/>
+            <w:r>
+              <w:t xml:space="preserve"> </w:t>
+            </w:r>
+            <w:r>
               <w:rPr>
                 <w:b w:val="0"/>
                 <w:bCs/>
                 <w:sz w:val="18"/>
                 <w:szCs w:val="14"/>
               </w:rPr>
-            </w:pPr>
+              <w:t xml:space="preserve">Quadro com empresas ligadas à </w:t>
+            </w:r>
+            <w:proofErr w:type="spellStart"/>
             <w:r>
               <w:rPr>
                 <w:b w:val="0"/>
@@ -2829,7 +3146,17 @@
                 <w:sz w:val="18"/>
                 <w:szCs w:val="14"/>
               </w:rPr>
-              <w:t>Quadro com empresas ligadas à Black Rock In</w:t>
+              <w:t>Black</w:t>
+            </w:r>
+            <w:proofErr w:type="spellEnd"/>
+            <w:r>
+              <w:rPr>
+                <w:b w:val="0"/>
+                <w:bCs/>
+                <w:sz w:val="18"/>
+                <w:szCs w:val="14"/>
+              </w:rPr>
+              <w:t xml:space="preserve"> Rock In</w:t>
             </w:r>
             <w:r>
               <w:rPr>
@@ -2872,13 +3199,6 @@
             </w:r>
           </w:p>
           <w:p/>
-          <w:p/>
-          <w:p/>
-          <w:p/>
-          <w:p/>
-          <w:p/>
-          <w:p/>
-          <w:p/>
           <w:p>
             <w:pPr>
               <w:pStyle w:val="PargrafodaLista"/>
@@ -2887,22 +3207,22 @@
                 <w:numId w:val="8"/>
               </w:numPr>
               <w:rPr>
-                <w:highlight w:val="yellow"/>
+                <w:color w:val="FFC000"/>
               </w:rPr>
             </w:pPr>
             <w:r>
               <w:rPr>
-                <w:highlight w:val="yellow"/>
+                <w:color w:val="FFC000"/>
               </w:rPr>
               <w:t>Usiminas</w:t>
             </w:r>
           </w:p>
           <w:p>
             <w:pPr>
-              <w:pStyle w:val="PargrafodaLista"/>
+              <w:rPr>
+                <w:color w:val="FFC000"/>
+              </w:rPr>
             </w:pPr>
-          </w:p>
-          <w:p>
             <w:r>
               <w:t xml:space="preserve">    </w:t>
             </w:r>
@@ -2947,26 +3267,18 @@
                 <w:numId w:val="8"/>
               </w:numPr>
               <w:rPr>
-                <w:highlight w:val="yellow"/>
+                <w:color w:val="FFC000"/>
               </w:rPr>
             </w:pPr>
             <w:r>
               <w:rPr>
-                <w:highlight w:val="yellow"/>
+                <w:color w:val="FFC000"/>
               </w:rPr>
               <w:t>CSN – Companhia de siderúrgica nacional</w:t>
             </w:r>
           </w:p>
           <w:p>
-            <w:pPr>
-              <w:rPr>
-                <w:highlight w:val="yellow"/>
-              </w:rPr>
-            </w:pPr>
-          </w:p>
-          <w:p>
-            <w:r>
-              <w:lastRenderedPageBreak/>
+            <w:r>
               <w:t xml:space="preserve">    </w:t>
             </w:r>
             <w:r>
@@ -3085,6 +3397,7 @@
               </w:rPr>
               <w:t xml:space="preserve">Composição </w:t>
             </w:r>
+            <w:proofErr w:type="spellStart"/>
             <w:r>
               <w:rPr>
                 <w:b w:val="0"/>
@@ -3112,6 +3425,7 @@
               </w:rPr>
               <w:t>a</w:t>
             </w:r>
+            <w:proofErr w:type="spellEnd"/>
             <w:r>
               <w:rPr>
                 <w:b w:val="0"/>
@@ -3146,9 +3460,29 @@
           </w:p>
           <w:p>
             <w:r>
-              <w:t>De propriedade de Benjamin Steinbruch, banqueiro carioca, formado pela fundação Getúlio Vargas, fundador do grupo Vicunha, maior grupo têxtil da América Latina, ex gestor executivo do banco Safra, e Ex presidente da FIEP. Mesmo com seu capital aberto na bolsa de Nova York, tem sua maior parte brasileira, logo entra para lista como uma das empresas potenciais para o aporte de meu cliente.</w:t>
-            </w:r>
-          </w:p>
+              <w:t xml:space="preserve">De propriedade de Benjamin </w:t>
+            </w:r>
+            <w:proofErr w:type="spellStart"/>
+            <w:r>
+              <w:t>Steinbruch</w:t>
+            </w:r>
+            <w:proofErr w:type="spellEnd"/>
+            <w:r>
+              <w:t xml:space="preserve">, banqueiro carioca, formado pela fundação Getúlio Vargas, fundador do grupo Vicunha, maior grupo têxtil da América Latina, </w:t>
+            </w:r>
+            <w:proofErr w:type="spellStart"/>
+            <w:r>
+              <w:t>ex</w:t>
+            </w:r>
+            <w:proofErr w:type="spellEnd"/>
+            <w:r>
+              <w:t xml:space="preserve"> gestor executivo do banco Safra, e Ex presidente da FIEP. Mesmo com seu capital aberto na bolsa de Nova York, tem sua maior parte brasileira, logo entra para lista como uma das empresas potenciais para o aporte de meu cliente.</w:t>
+            </w:r>
+          </w:p>
+          <w:p/>
+          <w:p/>
+          <w:p/>
+          <w:p/>
           <w:p>
             <w:pPr>
               <w:pStyle w:val="PargrafodaLista"/>
@@ -3157,85 +3491,142 @@
                 <w:numId w:val="8"/>
               </w:numPr>
               <w:rPr>
+                <w:color w:val="FFC000"/>
+              </w:rPr>
+            </w:pPr>
+            <w:proofErr w:type="spellStart"/>
+            <w:r>
+              <w:rPr>
+                <w:color w:val="FFC000"/>
+              </w:rPr>
+              <w:lastRenderedPageBreak/>
+              <w:t>ArcelorMittal</w:t>
+            </w:r>
+            <w:proofErr w:type="spellEnd"/>
+            <w:r>
+              <w:rPr>
+                <w:color w:val="FFC000"/>
+              </w:rPr>
+              <w:t xml:space="preserve"> Brasil</w:t>
+            </w:r>
+          </w:p>
+          <w:p>
+            <w:r>
+              <w:t xml:space="preserve">    Embora</w:t>
+            </w:r>
+            <w:r>
+              <w:t xml:space="preserve"> segundo apontado no nosso estudo de mercado, destaque-se em atitudes ecológicas, trabalhistas e com grande governança corporativa</w:t>
+            </w:r>
+            <w:r>
+              <w:t xml:space="preserve">, o grupo </w:t>
+            </w:r>
+            <w:proofErr w:type="spellStart"/>
+            <w:r>
+              <w:t>ArcelorMittal</w:t>
+            </w:r>
+            <w:proofErr w:type="spellEnd"/>
+            <w:r>
+              <w:t xml:space="preserve"> tem sede em Luxemburgo e é de propriedade do Indiano Lakshmi </w:t>
+            </w:r>
+            <w:proofErr w:type="spellStart"/>
+            <w:r>
+              <w:t>Mittal</w:t>
+            </w:r>
+            <w:proofErr w:type="spellEnd"/>
+            <w:r>
+              <w:t xml:space="preserve">, logo será retirada de nossa </w:t>
+            </w:r>
+            <w:proofErr w:type="gramStart"/>
+            <w:r>
+              <w:t>lista.</w:t>
+            </w:r>
+            <w:r>
+              <w:t>.</w:t>
+            </w:r>
+            <w:proofErr w:type="gramEnd"/>
+            <w:r>
+              <w:t xml:space="preserve"> </w:t>
+            </w:r>
+          </w:p>
+          <w:p/>
+          <w:p/>
+          <w:p>
+            <w:r>
+              <w:rPr>
                 <w:highlight w:val="yellow"/>
               </w:rPr>
-            </w:pPr>
+              <w:t>H</w:t>
+            </w:r>
             <w:r>
               <w:rPr>
                 <w:highlight w:val="yellow"/>
               </w:rPr>
-              <w:t>ArcelorMittal Brasil</w:t>
-            </w:r>
-          </w:p>
-          <w:p>
-            <w:pPr>
+              <w:t>1</w:t>
+            </w:r>
+            <w:r>
               <w:rPr>
                 <w:highlight w:val="yellow"/>
               </w:rPr>
-            </w:pPr>
-          </w:p>
-          <w:p>
-            <w:r>
-              <w:t xml:space="preserve">    Embora</w:t>
-            </w:r>
-            <w:r>
-              <w:t xml:space="preserve"> segundo apontado no nosso estudo de mercado, destaque-se em atitudes ecológicas, trabalhistas e com grande governança corporativa</w:t>
-            </w:r>
-            <w:r>
-              <w:t>, o grupo ArcelorMittal tem sede em Luxemburgo e é de propriedade do Indiano Lakshmi Mittal, logo será retirada de nossa lista.</w:t>
-            </w:r>
-          </w:p>
-          <w:p>
-            <w:pPr>
-              <w:pStyle w:val="PargrafodaLista"/>
-            </w:pPr>
-          </w:p>
-          <w:p>
-            <w:pPr>
-              <w:rPr>
-                <w:u w:val="single"/>
-              </w:rPr>
-            </w:pPr>
-          </w:p>
-          <w:p>
-            <w:r>
-              <w:t>as maiores empresas do setor são: Gerdau, Vale, Usiminas, CSN e ArcelorMittal Brasil, sendo a única delas verdadeiramente brasileira, a GERDAU.</w:t>
-            </w:r>
-            <w:r>
-              <w:t xml:space="preserve"> </w:t>
-            </w:r>
-          </w:p>
-          <w:p/>
-          <w:p>
-            <w:pPr>
-              <w:pStyle w:val="Subttulo"/>
-              <w:framePr w:wrap="around"/>
-            </w:pPr>
-          </w:p>
-          <w:p>
-            <w:pPr>
-              <w:pStyle w:val="Subttulo"/>
-              <w:framePr w:wrap="around"/>
-            </w:pPr>
-          </w:p>
-          <w:p>
-            <w:r>
-              <w:t>H0:  Investir em ações de uma empresa Brasileira do mercado siderúrgico, no curto e médio prazo é financeiramente vantajoso e seguro, além de fomentar o mercado local.</w:t>
-            </w:r>
-          </w:p>
-          <w:p/>
-          <w:p>
-            <w:r>
-              <w:t xml:space="preserve">Validação:  Quanto ao </w:t>
+              <w:t xml:space="preserve">:  Investir em ações </w:t>
+            </w:r>
+            <w:r>
+              <w:rPr>
+                <w:highlight w:val="yellow"/>
+              </w:rPr>
+              <w:t>da Gerdau e Usiminas</w:t>
+            </w:r>
+            <w:r>
+              <w:rPr>
+                <w:highlight w:val="yellow"/>
+              </w:rPr>
+              <w:t xml:space="preserve">, no curto e médio prazo é financeiramente </w:t>
+            </w:r>
+            <w:r>
+              <w:rPr>
+                <w:highlight w:val="yellow"/>
+              </w:rPr>
+              <w:t>rentável</w:t>
+            </w:r>
+            <w:r>
+              <w:rPr>
+                <w:highlight w:val="yellow"/>
+              </w:rPr>
+              <w:t>.</w:t>
+            </w:r>
+          </w:p>
+          <w:p/>
+          <w:p>
+            <w:r>
+              <w:rPr>
+                <w:color w:val="FF0000"/>
+              </w:rPr>
+              <w:t xml:space="preserve">Validação:  </w:t>
+            </w:r>
+            <w:r>
+              <w:t xml:space="preserve">Quanto ao </w:t>
             </w:r>
             <w:r>
               <w:t>“</w:t>
             </w:r>
             <w:r>
-              <w:t xml:space="preserve">financeiramente vantajoso, tomemos como base o </w:t>
-            </w:r>
-            <w:r>
-              <w:t>investimento no tesouro direto Selic, que é considerado por muitos especialistas o investimento mais seguro que existe, visto que quem te pagará os rendimentos é o governo brasileiro, e o pagamento será feito em reais brasileiros, dinheiro que o próprio governo imprime, o que torna muito difícil, que o governo não pague os rendimentos</w:t>
+              <w:t xml:space="preserve">financeiramente </w:t>
+            </w:r>
+            <w:r>
+              <w:t>rentável</w:t>
+            </w:r>
+            <w:r>
+              <w:t xml:space="preserve">, tomemos como base o </w:t>
+            </w:r>
+            <w:r>
+              <w:t xml:space="preserve">investimento no tesouro direto </w:t>
+            </w:r>
+            <w:proofErr w:type="spellStart"/>
+            <w:r>
+              <w:t>Selic</w:t>
+            </w:r>
+            <w:proofErr w:type="spellEnd"/>
+            <w:r>
+              <w:t>, que é considerado por muitos especialistas o investimento mais seguro que existe, visto que quem te pagará os rendimentos é o governo brasileiro, e o pagamento será feito em reais brasileiros, dinheiro que o próprio governo imprime, o que torna muito difícil, que o governo não pague os rendimentos</w:t>
             </w:r>
             <w:r>
               <w:t>.</w:t>
@@ -3255,7 +3646,23 @@
               <w:t xml:space="preserve"> 2016 a 2022,</w:t>
             </w:r>
             <w:r>
-              <w:t xml:space="preserve"> vamos utilizar o Python para raspar os dados referente a taxa Selic mês a mês neste período.</w:t>
+              <w:t xml:space="preserve"> vamos utilizar o </w:t>
+            </w:r>
+            <w:proofErr w:type="spellStart"/>
+            <w:r>
+              <w:t>Python</w:t>
+            </w:r>
+            <w:proofErr w:type="spellEnd"/>
+            <w:r>
+              <w:t xml:space="preserve"> para raspar os dados referente a taxa </w:t>
+            </w:r>
+            <w:proofErr w:type="spellStart"/>
+            <w:r>
+              <w:t>Selic</w:t>
+            </w:r>
+            <w:proofErr w:type="spellEnd"/>
+            <w:r>
+              <w:t xml:space="preserve"> mês a mês neste período.</w:t>
             </w:r>
           </w:p>
           <w:p/>
@@ -3350,8 +3757,13 @@
               <w:pStyle w:val="Contedo"/>
             </w:pPr>
             <w:r>
-              <w:t xml:space="preserve">    Com base nisto conseguimos calcular as percentagens de crescimento de cada empresa, bem como o total e a média, para compararmos com o rendimento Selic</w:t>
-            </w:r>
+              <w:t xml:space="preserve">    Com base nisto conseguimos calcular as percentagens de crescimento de cada empresa, bem como o total e a média, para compararmos com o rendimento </w:t>
+            </w:r>
+            <w:proofErr w:type="spellStart"/>
+            <w:r>
+              <w:t>Selic</w:t>
+            </w:r>
+            <w:proofErr w:type="spellEnd"/>
             <w:r>
               <w:t xml:space="preserve"> no período</w:t>
             </w:r>
@@ -3433,12 +3845,20 @@
               <w:rPr>
                 <w:highlight w:val="yellow"/>
               </w:rPr>
-              <w:t xml:space="preserve"> maior que a Selic</w:t>
-            </w:r>
+              <w:t xml:space="preserve"> maior que a </w:t>
+            </w:r>
+            <w:proofErr w:type="spellStart"/>
             <w:r>
               <w:rPr>
                 <w:highlight w:val="yellow"/>
               </w:rPr>
+              <w:t>Selic</w:t>
+            </w:r>
+            <w:proofErr w:type="spellEnd"/>
+            <w:r>
+              <w:rPr>
+                <w:highlight w:val="yellow"/>
+              </w:rPr>
               <w:t>.</w:t>
             </w:r>
           </w:p>
@@ -3456,8 +3876,37 @@
           </w:p>
           <w:p>
             <w:r>
-              <w:t>Pra isso calculo a média daas acoes em todas as empresas e coloco no power bi</w:t>
-            </w:r>
+              <w:t xml:space="preserve">Pra isso </w:t>
+            </w:r>
+            <w:proofErr w:type="gramStart"/>
+            <w:r>
+              <w:t>calculo</w:t>
+            </w:r>
+            <w:proofErr w:type="gramEnd"/>
+            <w:r>
+              <w:t xml:space="preserve"> a média daas </w:t>
+            </w:r>
+            <w:proofErr w:type="spellStart"/>
+            <w:r>
+              <w:t>acoes</w:t>
+            </w:r>
+            <w:proofErr w:type="spellEnd"/>
+            <w:r>
+              <w:t xml:space="preserve"> em todas as empresas e coloco no </w:t>
+            </w:r>
+            <w:proofErr w:type="spellStart"/>
+            <w:r>
+              <w:t>power</w:t>
+            </w:r>
+            <w:proofErr w:type="spellEnd"/>
+            <w:r>
+              <w:t xml:space="preserve"> </w:t>
+            </w:r>
+            <w:proofErr w:type="spellStart"/>
+            <w:r>
+              <w:t>bi</w:t>
+            </w:r>
+            <w:proofErr w:type="spellEnd"/>
           </w:p>
           <w:p>
             <w:r>
@@ -3466,8 +3915,13 @@
           </w:p>
           <w:p>
             <w:r>
-              <w:t>Todo ano, mas com a édia</w:t>
-            </w:r>
+              <w:t xml:space="preserve">Todo ano, mas com a </w:t>
+            </w:r>
+            <w:proofErr w:type="spellStart"/>
+            <w:r>
+              <w:t>édia</w:t>
+            </w:r>
+            <w:proofErr w:type="spellEnd"/>
           </w:p>
           <w:p/>
           <w:p/>
@@ -5821,7 +6275,7 @@
     <w:rsid w:val="002952AE"/>
     <w:rsid w:val="00317466"/>
     <w:rsid w:val="00495D1E"/>
-    <w:rsid w:val="004E6B97"/>
+    <w:rsid w:val="008E4911"/>
     <w:rsid w:val="0090191F"/>
     <w:rsid w:val="00955B40"/>
     <w:rsid w:val="00E742A1"/>

</xml_diff>

<commit_message>
updt manhã 27 -09
</commit_message>
<xml_diff>
--- a/Dados Siderurgia Brasileira 2016~2022/2 Entrega - Cliclo 2/Passo 05 - Exploração dos dados/Análise exploratória dos dados.docx
+++ b/Dados Siderurgia Brasileira 2016~2022/2 Entrega - Cliclo 2/Passo 05 - Exploração dos dados/Análise exploratória dos dados.docx
@@ -72,85 +72,12 @@
       <w:r>
         <w:rPr>
           <w:noProof/>
-          <w:lang w:val="pt-BR" w:bidi="pt-BR"/>
         </w:rPr>
-        <mc:AlternateContent>
-          <mc:Choice Requires="wps">
-            <w:drawing>
-              <wp:anchor distT="0" distB="0" distL="114300" distR="114300" simplePos="0" relativeHeight="251660288" behindDoc="1" locked="0" layoutInCell="1" allowOverlap="1" wp14:anchorId="2A460044" wp14:editId="3638FE1D">
-                <wp:simplePos x="0" y="0"/>
-                <wp:positionH relativeFrom="column">
-                  <wp:posOffset>-202474</wp:posOffset>
-                </wp:positionH>
-                <wp:positionV relativeFrom="page">
-                  <wp:posOffset>938150</wp:posOffset>
-                </wp:positionV>
-                <wp:extent cx="3938905" cy="8657111"/>
-                <wp:effectExtent l="0" t="0" r="4445" b="0"/>
-                <wp:wrapNone/>
-                <wp:docPr id="3" name="Retângulo 3" descr="retângulo branco para o texto na capa"/>
-                <wp:cNvGraphicFramePr/>
-                <a:graphic xmlns:a="http://schemas.openxmlformats.org/drawingml/2006/main">
-                  <a:graphicData uri="http://schemas.microsoft.com/office/word/2010/wordprocessingShape">
-                    <wps:wsp>
-                      <wps:cNvSpPr/>
-                      <wps:spPr>
-                        <a:xfrm>
-                          <a:off x="0" y="0"/>
-                          <a:ext cx="3938905" cy="8657111"/>
-                        </a:xfrm>
-                        <a:prstGeom prst="rect">
-                          <a:avLst/>
-                        </a:prstGeom>
-                        <a:solidFill>
-                          <a:schemeClr val="bg1"/>
-                        </a:solidFill>
-                        <a:ln>
-                          <a:noFill/>
-                        </a:ln>
-                      </wps:spPr>
-                      <wps:style>
-                        <a:lnRef idx="2">
-                          <a:schemeClr val="accent1">
-                            <a:shade val="50000"/>
-                          </a:schemeClr>
-                        </a:lnRef>
-                        <a:fillRef idx="1">
-                          <a:schemeClr val="accent1"/>
-                        </a:fillRef>
-                        <a:effectRef idx="0">
-                          <a:schemeClr val="accent1"/>
-                        </a:effectRef>
-                        <a:fontRef idx="minor">
-                          <a:schemeClr val="lt1"/>
-                        </a:fontRef>
-                      </wps:style>
-                      <wps:bodyPr rot="0" spcFirstLastPara="0" vertOverflow="overflow" horzOverflow="overflow" vert="horz" wrap="square" lIns="91440" tIns="45720" rIns="91440" bIns="45720" numCol="1" spcCol="0" rtlCol="0" fromWordArt="0" anchor="ctr" anchorCtr="0" forceAA="0" compatLnSpc="1">
-                        <a:prstTxWarp prst="textNoShape">
-                          <a:avLst/>
-                        </a:prstTxWarp>
-                        <a:noAutofit/>
-                      </wps:bodyPr>
-                    </wps:wsp>
-                  </a:graphicData>
-                </a:graphic>
-                <wp14:sizeRelH relativeFrom="margin">
-                  <wp14:pctWidth>0</wp14:pctWidth>
-                </wp14:sizeRelH>
-                <wp14:sizeRelV relativeFrom="margin">
-                  <wp14:pctHeight>0</wp14:pctHeight>
-                </wp14:sizeRelV>
-              </wp:anchor>
-            </w:drawing>
-          </mc:Choice>
-          <mc:Fallback>
-            <w:pict>
-              <v:rect w14:anchorId="2907A65A" id="Retângulo 3" o:spid="_x0000_s1026" alt="retângulo branco para o texto na capa" style="position:absolute;margin-left:-15.95pt;margin-top:73.85pt;width:310.15pt;height:681.65pt;z-index:-251656192;visibility:visible;mso-wrap-style:square;mso-width-percent:0;mso-height-percent:0;mso-wrap-distance-left:9pt;mso-wrap-distance-top:0;mso-wrap-distance-right:9pt;mso-wrap-distance-bottom:0;mso-position-horizontal:absolute;mso-position-horizontal-relative:text;mso-position-vertical:absolute;mso-position-vertical-relative:page;mso-width-percent:0;mso-height-percent:0;mso-width-relative:margin;mso-height-relative:margin;v-text-anchor:middle" o:gfxdata="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" fillcolor="white [3212]" stroked="f" strokeweight="2pt">
-                <w10:wrap anchory="page"/>
-              </v:rect>
-            </w:pict>
-          </mc:Fallback>
-        </mc:AlternateContent>
+        <w:pict w14:anchorId="57000A6C">
+          <v:rect id="Retângulo 3" o:spid="_x0000_s2054" alt="retângulo branco para o texto na capa" style="position:absolute;margin-left:-15.95pt;margin-top:73.85pt;width:310.15pt;height:681.65pt;z-index:-251656192;visibility:visible;mso-wrap-style:square;mso-width-percent:0;mso-height-percent:0;mso-wrap-distance-left:9pt;mso-wrap-distance-top:0;mso-wrap-distance-right:9pt;mso-wrap-distance-bottom:0;mso-position-horizontal:absolute;mso-position-horizontal-relative:text;mso-position-vertical:absolute;mso-position-vertical-relative:page;mso-width-percent:0;mso-height-percent:0;mso-width-relative:margin;mso-height-relative:margin;v-text-anchor:middle" o:gfxdata="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" fillcolor="white [3212]" stroked="f" strokeweight="2pt">
+            <w10:wrap anchory="page"/>
+          </v:rect>
+        </w:pict>
       </w:r>
     </w:p>
     <w:tbl>
@@ -197,111 +124,46 @@
             <w:r>
               <w:rPr>
                 <w:noProof/>
-                <w:lang w:val="pt-BR" w:bidi="pt-BR"/>
-              </w:rPr>
-              <mc:AlternateContent>
-                <mc:Choice Requires="wps">
-                  <w:drawing>
-                    <wp:inline distT="0" distB="0" distL="0" distR="0" wp14:anchorId="47C389DD" wp14:editId="6DEF711D">
-                      <wp:extent cx="3528695" cy="1809750"/>
-                      <wp:effectExtent l="0" t="0" r="0" b="0"/>
-                      <wp:docPr id="8" name="Caixa de Texto 8"/>
-                      <wp:cNvGraphicFramePr/>
-                      <a:graphic xmlns:a="http://schemas.openxmlformats.org/drawingml/2006/main">
-                        <a:graphicData uri="http://schemas.microsoft.com/office/word/2010/wordprocessingShape">
-                          <wps:wsp>
-                            <wps:cNvSpPr txBox="1"/>
-                            <wps:spPr>
-                              <a:xfrm>
-                                <a:off x="0" y="0"/>
-                                <a:ext cx="3528695" cy="1809750"/>
-                              </a:xfrm>
-                              <a:prstGeom prst="rect">
-                                <a:avLst/>
-                              </a:prstGeom>
-                              <a:noFill/>
-                              <a:ln w="6350">
-                                <a:noFill/>
-                              </a:ln>
-                            </wps:spPr>
-                            <wps:txbx>
-                              <w:txbxContent>
-                                <w:p>
-                                  <w:pPr>
-                                    <w:pStyle w:val="Ttulo"/>
-                                  </w:pPr>
-                                  <w:r>
-                                    <w:rPr>
-                                      <w:lang w:val="pt-BR" w:bidi="pt-BR"/>
-                                    </w:rPr>
-                                    <w:t xml:space="preserve">Mercado Siderúrgico Brasileiro </w:t>
-                                  </w:r>
-                                  <w:r>
-                                    <w:rPr>
-                                      <w:lang w:val="pt-BR" w:bidi="pt-BR"/>
-                                    </w:rPr>
-                                    <w:t>20</w:t>
-                                  </w:r>
-                                  <w:r>
-                                    <w:rPr>
-                                      <w:lang w:val="pt-BR" w:bidi="pt-BR"/>
-                                    </w:rPr>
-                                    <w:t>22</w:t>
-                                  </w:r>
-                                </w:p>
-                              </w:txbxContent>
-                            </wps:txbx>
-                            <wps:bodyPr rot="0" spcFirstLastPara="0" vertOverflow="overflow" horzOverflow="overflow" vert="horz" wrap="square" lIns="91440" tIns="45720" rIns="91440" bIns="45720" numCol="1" spcCol="0" rtlCol="0" fromWordArt="0" anchor="t" anchorCtr="0" forceAA="0" compatLnSpc="1">
-                              <a:prstTxWarp prst="textNoShape">
-                                <a:avLst/>
-                              </a:prstTxWarp>
-                              <a:noAutofit/>
-                            </wps:bodyPr>
-                          </wps:wsp>
-                        </a:graphicData>
-                      </a:graphic>
-                    </wp:inline>
-                  </w:drawing>
-                </mc:Choice>
-                <mc:Fallback>
-                  <w:pict>
-                    <v:shapetype w14:anchorId="47C389DD" id="_x0000_t202" coordsize="21600,21600" o:spt="202" path="m,l,21600r21600,l21600,xe">
-                      <v:stroke joinstyle="miter"/>
-                      <v:path gradientshapeok="t" o:connecttype="rect"/>
-                    </v:shapetype>
-                    <v:shape id="Caixa de Texto 8" o:spid="_x0000_s1026" type="#_x0000_t202" style="width:277.85pt;height:142.5pt;visibility:visible;mso-wrap-style:square;mso-left-percent:-10001;mso-top-percent:-10001;mso-position-horizontal:absolute;mso-position-horizontal-relative:char;mso-position-vertical:absolute;mso-position-vertical-relative:line;mso-left-percent:-10001;mso-top-percent:-10001;v-text-anchor:top" o:gfxdata="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" filled="f" stroked="f" strokeweight=".5pt">
-                      <v:textbox>
-                        <w:txbxContent>
-                          <w:p>
-                            <w:pPr>
-                              <w:pStyle w:val="Ttulo"/>
-                            </w:pPr>
-                            <w:r>
-                              <w:rPr>
-                                <w:lang w:val="pt-BR" w:bidi="pt-BR"/>
-                              </w:rPr>
-                              <w:t xml:space="preserve">Mercado Siderúrgico Brasileiro </w:t>
-                            </w:r>
-                            <w:r>
-                              <w:rPr>
-                                <w:lang w:val="pt-BR" w:bidi="pt-BR"/>
-                              </w:rPr>
-                              <w:t>20</w:t>
-                            </w:r>
-                            <w:r>
-                              <w:rPr>
-                                <w:lang w:val="pt-BR" w:bidi="pt-BR"/>
-                              </w:rPr>
-                              <w:t>22</w:t>
-                            </w:r>
-                          </w:p>
-                        </w:txbxContent>
-                      </v:textbox>
-                      <w10:anchorlock/>
-                    </v:shape>
-                  </w:pict>
-                </mc:Fallback>
-              </mc:AlternateContent>
+              </w:rPr>
+            </w:r>
+            <w:r>
+              <w:pict w14:anchorId="1EA56CDA">
+                <v:shapetype id="_x0000_t202" coordsize="21600,21600" o:spt="202" path="m,l,21600r21600,l21600,xe">
+                  <v:stroke joinstyle="miter"/>
+                  <v:path gradientshapeok="t" o:connecttype="rect"/>
+                </v:shapetype>
+                <v:shape id="Caixa de Texto 8" o:spid="_x0000_s2053" type="#_x0000_t202" style="width:277.85pt;height:142.5pt;visibility:visible;mso-wrap-style:square;mso-left-percent:-10001;mso-top-percent:-10001;mso-position-horizontal:absolute;mso-position-horizontal-relative:char;mso-position-vertical:absolute;mso-position-vertical-relative:line;mso-left-percent:-10001;mso-top-percent:-10001;v-text-anchor:top" o:gfxdata="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" filled="f" stroked="f" strokeweight=".5pt">
+                  <v:textbox>
+                    <w:txbxContent>
+                      <w:p>
+                        <w:pPr>
+                          <w:pStyle w:val="Ttulo"/>
+                        </w:pPr>
+                        <w:r>
+                          <w:rPr>
+                            <w:lang w:val="pt-BR" w:bidi="pt-BR"/>
+                          </w:rPr>
+                          <w:t xml:space="preserve">Mercado Siderúrgico Brasileiro </w:t>
+                        </w:r>
+                        <w:r>
+                          <w:rPr>
+                            <w:lang w:val="pt-BR" w:bidi="pt-BR"/>
+                          </w:rPr>
+                          <w:t>20</w:t>
+                        </w:r>
+                        <w:r>
+                          <w:rPr>
+                            <w:lang w:val="pt-BR" w:bidi="pt-BR"/>
+                          </w:rPr>
+                          <w:t>22</w:t>
+                        </w:r>
+                      </w:p>
+                    </w:txbxContent>
+                  </v:textbox>
+                  <w10:wrap type="none"/>
+                  <w10:anchorlock/>
+                </v:shape>
+              </w:pict>
             </w:r>
           </w:p>
           <w:p>
@@ -313,63 +175,15 @@
             <w:r>
               <w:rPr>
                 <w:noProof/>
-                <w:lang w:val="pt-BR" w:bidi="pt-BR"/>
-              </w:rPr>
-              <mc:AlternateContent>
-                <mc:Choice Requires="wps">
-                  <w:drawing>
-                    <wp:inline distT="0" distB="0" distL="0" distR="0" wp14:anchorId="38B64C81" wp14:editId="15D365AA">
-                      <wp:extent cx="1390918" cy="0"/>
-                      <wp:effectExtent l="0" t="19050" r="19050" b="19050"/>
-                      <wp:docPr id="5" name="Conector Reto 5" descr="divisor de texto"/>
-                      <wp:cNvGraphicFramePr/>
-                      <a:graphic xmlns:a="http://schemas.openxmlformats.org/drawingml/2006/main">
-                        <a:graphicData uri="http://schemas.microsoft.com/office/word/2010/wordprocessingShape">
-                          <wps:wsp>
-                            <wps:cNvCnPr/>
-                            <wps:spPr>
-                              <a:xfrm>
-                                <a:off x="0" y="0"/>
-                                <a:ext cx="1390918" cy="0"/>
-                              </a:xfrm>
-                              <a:prstGeom prst="line">
-                                <a:avLst/>
-                              </a:prstGeom>
-                              <a:ln w="38100">
-                                <a:solidFill>
-                                  <a:schemeClr val="tx2"/>
-                                </a:solidFill>
-                              </a:ln>
-                            </wps:spPr>
-                            <wps:style>
-                              <a:lnRef idx="1">
-                                <a:schemeClr val="accent1"/>
-                              </a:lnRef>
-                              <a:fillRef idx="0">
-                                <a:schemeClr val="accent1"/>
-                              </a:fillRef>
-                              <a:effectRef idx="0">
-                                <a:schemeClr val="accent1"/>
-                              </a:effectRef>
-                              <a:fontRef idx="minor">
-                                <a:schemeClr val="tx1"/>
-                              </a:fontRef>
-                            </wps:style>
-                            <wps:bodyPr/>
-                          </wps:wsp>
-                        </a:graphicData>
-                      </a:graphic>
-                    </wp:inline>
-                  </w:drawing>
-                </mc:Choice>
-                <mc:Fallback>
-                  <w:pict>
-                    <v:line w14:anchorId="4B156C14" id="Conector Reto 5" o:spid="_x0000_s1026" alt="divisor de texto" style="visibility:visible;mso-wrap-style:square;mso-left-percent:-10001;mso-top-percent:-10001;mso-position-horizontal:absolute;mso-position-horizontal-relative:char;mso-position-vertical:absolute;mso-position-vertical-relative:line;mso-left-percent:-10001;mso-top-percent:-10001" from="0,0" to="109.5pt,0" o:gfxdata="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" strokecolor="#082a75 [3215]" strokeweight="3pt">
-                      <w10:anchorlock/>
-                    </v:line>
-                  </w:pict>
-                </mc:Fallback>
-              </mc:AlternateContent>
+              </w:rPr>
+            </w:r>
+            <w:r>
+              <w:pict w14:anchorId="20FF01A8">
+                <v:line id="Conector Reto 5" o:spid="_x0000_s2052" alt="divisor de texto" style="visibility:visible;mso-wrap-style:square;mso-left-percent:-10001;mso-top-percent:-10001;mso-position-horizontal:absolute;mso-position-horizontal-relative:char;mso-position-vertical:absolute;mso-position-vertical-relative:line;mso-left-percent:-10001;mso-top-percent:-10001" from="0,0" to="109.5pt,0" o:gfxdata="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" strokecolor="#082a75 [3215]" strokeweight="3pt">
+                  <w10:wrap type="none"/>
+                  <w10:anchorlock/>
+                </v:line>
+              </w:pict>
             </w:r>
           </w:p>
         </w:tc>
@@ -461,7 +275,7 @@
                     <w:noProof/>
                     <w:lang w:val="pt-BR" w:bidi="pt-BR"/>
                   </w:rPr>
-                  <w:t>2 de setembro</w:t>
+                  <w:t>26 de setembro</w:t>
                 </w:r>
                 <w:r>
                   <w:rPr>
@@ -486,65 +300,15 @@
             <w:r>
               <w:rPr>
                 <w:noProof/>
-                <w:sz w:val="10"/>
-                <w:szCs w:val="10"/>
-                <w:lang w:val="pt-BR" w:bidi="pt-BR"/>
-              </w:rPr>
-              <mc:AlternateContent>
-                <mc:Choice Requires="wps">
-                  <w:drawing>
-                    <wp:inline distT="0" distB="0" distL="0" distR="0" wp14:anchorId="0EBEE37F" wp14:editId="69EFF59C">
-                      <wp:extent cx="1493949" cy="0"/>
-                      <wp:effectExtent l="0" t="19050" r="30480" b="19050"/>
-                      <wp:docPr id="6" name="Conector Reto 6" descr="divisor de texto"/>
-                      <wp:cNvGraphicFramePr/>
-                      <a:graphic xmlns:a="http://schemas.openxmlformats.org/drawingml/2006/main">
-                        <a:graphicData uri="http://schemas.microsoft.com/office/word/2010/wordprocessingShape">
-                          <wps:wsp>
-                            <wps:cNvCnPr/>
-                            <wps:spPr>
-                              <a:xfrm>
-                                <a:off x="0" y="0"/>
-                                <a:ext cx="1493949" cy="0"/>
-                              </a:xfrm>
-                              <a:prstGeom prst="line">
-                                <a:avLst/>
-                              </a:prstGeom>
-                              <a:ln w="38100">
-                                <a:solidFill>
-                                  <a:schemeClr val="tx2"/>
-                                </a:solidFill>
-                              </a:ln>
-                            </wps:spPr>
-                            <wps:style>
-                              <a:lnRef idx="1">
-                                <a:schemeClr val="accent1"/>
-                              </a:lnRef>
-                              <a:fillRef idx="0">
-                                <a:schemeClr val="accent1"/>
-                              </a:fillRef>
-                              <a:effectRef idx="0">
-                                <a:schemeClr val="accent1"/>
-                              </a:effectRef>
-                              <a:fontRef idx="minor">
-                                <a:schemeClr val="tx1"/>
-                              </a:fontRef>
-                            </wps:style>
-                            <wps:bodyPr/>
-                          </wps:wsp>
-                        </a:graphicData>
-                      </a:graphic>
-                    </wp:inline>
-                  </w:drawing>
-                </mc:Choice>
-                <mc:Fallback>
-                  <w:pict>
-                    <v:line w14:anchorId="1A466701" id="Conector Reto 6" o:spid="_x0000_s1026" alt="divisor de texto" style="visibility:visible;mso-wrap-style:square;mso-left-percent:-10001;mso-top-percent:-10001;mso-position-horizontal:absolute;mso-position-horizontal-relative:char;mso-position-vertical:absolute;mso-position-vertical-relative:line;mso-left-percent:-10001;mso-top-percent:-10001" from="0,0" to="117.65pt,0" o:gfxdata="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" strokecolor="#082a75 [3215]" strokeweight="3pt">
-                      <w10:anchorlock/>
-                    </v:line>
-                  </w:pict>
-                </mc:Fallback>
-              </mc:AlternateContent>
+              </w:rPr>
+            </w:r>
+            <w:r>
+              <w:pict w14:anchorId="181F0534">
+                <v:line id="Conector Reto 6" o:spid="_x0000_s2051" alt="divisor de texto" style="visibility:visible;mso-wrap-style:square;mso-left-percent:-10001;mso-top-percent:-10001;mso-position-horizontal:absolute;mso-position-horizontal-relative:char;mso-position-vertical:absolute;mso-position-vertical-relative:line;mso-left-percent:-10001;mso-top-percent:-10001" from="0,0" to="117.65pt,0" o:gfxdata="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" strokecolor="#082a75 [3215]" strokeweight="3pt">
+                  <w10:wrap type="none"/>
+                  <w10:anchorlock/>
+                </v:line>
+              </w:pict>
             </w:r>
           </w:p>
           <w:p>
@@ -596,21 +360,7 @@
               <w:rPr>
                 <w:lang w:val="pt-BR"/>
               </w:rPr>
-              <w:t xml:space="preserve">Por </w:t>
-            </w:r>
-            <w:proofErr w:type="spellStart"/>
-            <w:r>
-              <w:rPr>
-                <w:lang w:val="pt-BR"/>
-              </w:rPr>
-              <w:t>Kauê</w:t>
-            </w:r>
-            <w:proofErr w:type="spellEnd"/>
-            <w:r>
-              <w:rPr>
-                <w:lang w:val="pt-BR"/>
-              </w:rPr>
-              <w:t xml:space="preserve"> Mandarino</w:t>
+              <w:t>Por Kauê Mandarino</w:t>
             </w:r>
           </w:p>
           <w:p>
@@ -707,85 +457,12 @@
       <w:r>
         <w:rPr>
           <w:noProof/>
-          <w:lang w:val="pt-BR" w:bidi="pt-BR"/>
         </w:rPr>
-        <mc:AlternateContent>
-          <mc:Choice Requires="wps">
-            <w:drawing>
-              <wp:anchor distT="0" distB="0" distL="114300" distR="114300" simplePos="0" relativeHeight="251659264" behindDoc="1" locked="0" layoutInCell="1" allowOverlap="1" wp14:anchorId="1FE824B9" wp14:editId="0654AE3A">
-                <wp:simplePos x="0" y="0"/>
-                <wp:positionH relativeFrom="column">
-                  <wp:posOffset>-745490</wp:posOffset>
-                </wp:positionH>
-                <wp:positionV relativeFrom="page">
-                  <wp:posOffset>6667500</wp:posOffset>
-                </wp:positionV>
-                <wp:extent cx="7760970" cy="4019550"/>
-                <wp:effectExtent l="0" t="0" r="0" b="0"/>
-                <wp:wrapNone/>
-                <wp:docPr id="2" name="Retângulo 2" descr="retângulo colorido"/>
-                <wp:cNvGraphicFramePr/>
-                <a:graphic xmlns:a="http://schemas.openxmlformats.org/drawingml/2006/main">
-                  <a:graphicData uri="http://schemas.microsoft.com/office/word/2010/wordprocessingShape">
-                    <wps:wsp>
-                      <wps:cNvSpPr/>
-                      <wps:spPr>
-                        <a:xfrm>
-                          <a:off x="0" y="0"/>
-                          <a:ext cx="7760970" cy="4019550"/>
-                        </a:xfrm>
-                        <a:prstGeom prst="rect">
-                          <a:avLst/>
-                        </a:prstGeom>
-                        <a:solidFill>
-                          <a:schemeClr val="accent1">
-                            <a:lumMod val="60000"/>
-                            <a:lumOff val="40000"/>
-                          </a:schemeClr>
-                        </a:solidFill>
-                        <a:ln>
-                          <a:noFill/>
-                        </a:ln>
-                      </wps:spPr>
-                      <wps:style>
-                        <a:lnRef idx="2">
-                          <a:schemeClr val="accent1">
-                            <a:shade val="50000"/>
-                          </a:schemeClr>
-                        </a:lnRef>
-                        <a:fillRef idx="1">
-                          <a:schemeClr val="accent1"/>
-                        </a:fillRef>
-                        <a:effectRef idx="0">
-                          <a:schemeClr val="accent1"/>
-                        </a:effectRef>
-                        <a:fontRef idx="minor">
-                          <a:schemeClr val="lt1"/>
-                        </a:fontRef>
-                      </wps:style>
-                      <wps:bodyPr rot="0" spcFirstLastPara="0" vertOverflow="overflow" horzOverflow="overflow" vert="horz" wrap="square" lIns="91440" tIns="45720" rIns="91440" bIns="45720" numCol="1" spcCol="0" rtlCol="0" fromWordArt="0" anchor="ctr" anchorCtr="0" forceAA="0" compatLnSpc="1">
-                        <a:prstTxWarp prst="textNoShape">
-                          <a:avLst/>
-                        </a:prstTxWarp>
-                        <a:noAutofit/>
-                      </wps:bodyPr>
-                    </wps:wsp>
-                  </a:graphicData>
-                </a:graphic>
-                <wp14:sizeRelV relativeFrom="margin">
-                  <wp14:pctHeight>0</wp14:pctHeight>
-                </wp14:sizeRelV>
-              </wp:anchor>
-            </w:drawing>
-          </mc:Choice>
-          <mc:Fallback>
-            <w:pict>
-              <v:rect w14:anchorId="37517E82" id="Retângulo 2" o:spid="_x0000_s1026" alt="retângulo colorido" style="position:absolute;margin-left:-58.7pt;margin-top:525pt;width:611.1pt;height:316.5pt;z-index:-251657216;visibility:visible;mso-wrap-style:square;mso-height-percent:0;mso-wrap-distance-left:9pt;mso-wrap-distance-top:0;mso-wrap-distance-right:9pt;mso-wrap-distance-bottom:0;mso-position-horizontal:absolute;mso-position-horizontal-relative:text;mso-position-vertical:absolute;mso-position-vertical-relative:page;mso-height-percent:0;mso-height-relative:margin;v-text-anchor:middle" o:gfxdata="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" fillcolor="#18affb [1940]" stroked="f" strokeweight="2pt">
-                <w10:wrap anchory="page"/>
-              </v:rect>
-            </w:pict>
-          </mc:Fallback>
-        </mc:AlternateContent>
+        <w:pict w14:anchorId="694E9297">
+          <v:rect id="Retângulo 2" o:spid="_x0000_s2050" alt="retângulo colorido" style="position:absolute;margin-left:-58.7pt;margin-top:525pt;width:611.1pt;height:316.5pt;z-index:-251657216;visibility:visible;mso-wrap-style:square;mso-height-percent:0;mso-wrap-distance-left:9pt;mso-wrap-distance-top:0;mso-wrap-distance-right:9pt;mso-wrap-distance-bottom:0;mso-position-horizontal:absolute;mso-position-horizontal-relative:text;mso-position-vertical:absolute;mso-position-vertical-relative:page;mso-height-percent:0;mso-height-relative:margin;v-text-anchor:middle" o:gfxdata="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" fillcolor="#18affb [1940]" stroked="f" strokeweight="2pt">
+            <w10:wrap anchory="page"/>
+          </v:rect>
+        </w:pict>
       </w:r>
       <w:r>
         <w:rPr>
@@ -1018,15 +695,7 @@
               <w:t xml:space="preserve"> </w:t>
             </w:r>
             <w:r>
-              <w:t xml:space="preserve">cliente, uma start-up, do setor de </w:t>
-            </w:r>
-            <w:proofErr w:type="spellStart"/>
-            <w:r>
-              <w:t>delivery</w:t>
-            </w:r>
-            <w:proofErr w:type="spellEnd"/>
-            <w:r>
-              <w:t xml:space="preserve"> </w:t>
+              <w:t xml:space="preserve">cliente, uma start-up, do setor de delivery </w:t>
             </w:r>
             <w:r>
               <w:t xml:space="preserve">de alimentação </w:t>
@@ -1429,13 +1098,8 @@
               <w:t>taxações</w:t>
             </w:r>
             <w:r>
-              <w:t xml:space="preserve"> do governo </w:t>
-            </w:r>
-            <w:proofErr w:type="spellStart"/>
-            <w:r>
-              <w:t>Trump</w:t>
-            </w:r>
-            <w:proofErr w:type="spellEnd"/>
+              <w:t xml:space="preserve"> do governo Trump</w:t>
+            </w:r>
             <w:r>
               <w:t>;</w:t>
             </w:r>
@@ -1643,15 +1307,7 @@
               <w:t xml:space="preserve"> os dados</w:t>
             </w:r>
             <w:r>
-              <w:t xml:space="preserve">, que posteriormente foram carregados para análise no Google Data </w:t>
-            </w:r>
-            <w:proofErr w:type="spellStart"/>
-            <w:r>
-              <w:t>Studio</w:t>
-            </w:r>
-            <w:proofErr w:type="spellEnd"/>
-            <w:r>
-              <w:t xml:space="preserve">. Nesta etapa, durante o processo de ETL, eu desenvolvi um </w:t>
+              <w:t xml:space="preserve">, que posteriormente foram carregados para análise no Google Data Studio. Nesta etapa, durante o processo de ETL, eu desenvolvi um </w:t>
             </w:r>
             <w:hyperlink r:id="rId12" w:history="1">
               <w:r>
@@ -1680,13 +1336,8 @@
               <w:t>r</w:t>
             </w:r>
             <w:r>
-              <w:t xml:space="preserve"> o valor estruturado automaticamente, já pronto para exportação em .</w:t>
-            </w:r>
-            <w:proofErr w:type="spellStart"/>
-            <w:r>
-              <w:t>csv</w:t>
-            </w:r>
-            <w:proofErr w:type="spellEnd"/>
+              <w:t xml:space="preserve"> o valor estruturado automaticamente, já pronto para exportação em .csv</w:t>
+            </w:r>
             <w:r>
               <w:t xml:space="preserve">. </w:t>
             </w:r>
@@ -1701,14 +1352,12 @@
             <w:r>
               <w:t xml:space="preserve">Utilizei o </w:t>
             </w:r>
-            <w:proofErr w:type="spellStart"/>
             <w:r>
               <w:rPr>
                 <w:highlight w:val="lightGray"/>
               </w:rPr>
               <w:t>Python</w:t>
             </w:r>
-            <w:proofErr w:type="spellEnd"/>
             <w:r>
               <w:t xml:space="preserve"> (</w:t>
             </w:r>
@@ -1716,36 +1365,8 @@
               <w:rPr>
                 <w:highlight w:val="lightGray"/>
               </w:rPr>
-              <w:t xml:space="preserve">Pandas, </w:t>
-            </w:r>
-            <w:proofErr w:type="spellStart"/>
-            <w:r>
-              <w:rPr>
-                <w:highlight w:val="lightGray"/>
-              </w:rPr>
-              <w:t>Matplotlib.pyplot</w:t>
-            </w:r>
-            <w:proofErr w:type="spellEnd"/>
-            <w:r>
-              <w:rPr>
-                <w:highlight w:val="lightGray"/>
-              </w:rPr>
-              <w:t xml:space="preserve"> e </w:t>
-            </w:r>
-            <w:proofErr w:type="spellStart"/>
-            <w:r>
-              <w:rPr>
-                <w:highlight w:val="lightGray"/>
-              </w:rPr>
-              <w:t>P</w:t>
-            </w:r>
-            <w:r>
-              <w:rPr>
-                <w:highlight w:val="lightGray"/>
-              </w:rPr>
-              <w:t>andas_datareader</w:t>
-            </w:r>
-            <w:proofErr w:type="spellEnd"/>
+              <w:t>Pandas, Matplotlib.pyplot e Pandas_datareader</w:t>
+            </w:r>
             <w:r>
               <w:t xml:space="preserve">), para criar um </w:t>
             </w:r>
@@ -1768,16 +1389,8 @@
                 <w:rPr>
                   <w:rStyle w:val="Hyperlink"/>
                 </w:rPr>
-                <w:t xml:space="preserve">Yahoo </w:t>
+                <w:t>Yahoo Finance</w:t>
               </w:r>
-              <w:proofErr w:type="spellStart"/>
-              <w:r>
-                <w:rPr>
-                  <w:rStyle w:val="Hyperlink"/>
-                </w:rPr>
-                <w:t>Finance</w:t>
-              </w:r>
-              <w:proofErr w:type="spellEnd"/>
             </w:hyperlink>
             <w:r>
               <w:t>.</w:t>
@@ -2082,29 +1695,7 @@
                   <w:szCs w:val="20"/>
                   <w:lang w:val="pt-BR"/>
                 </w:rPr>
-                <w:t>cli</w:t>
-              </w:r>
-              <w:r>
-                <w:rPr>
-                  <w:rStyle w:val="Hyperlink"/>
-                  <w:b w:val="0"/>
-                  <w:bCs/>
-                  <w:sz w:val="20"/>
-                  <w:szCs w:val="20"/>
-                  <w:lang w:val="pt-BR"/>
-                </w:rPr>
-                <w:t>q</w:t>
-              </w:r>
-              <w:r>
-                <w:rPr>
-                  <w:rStyle w:val="Hyperlink"/>
-                  <w:b w:val="0"/>
-                  <w:bCs/>
-                  <w:sz w:val="20"/>
-                  <w:szCs w:val="20"/>
-                  <w:lang w:val="pt-BR"/>
-                </w:rPr>
-                <w:t>ue aqui</w:t>
+                <w:t>clique aqui</w:t>
               </w:r>
             </w:hyperlink>
             <w:r>
@@ -2202,19 +1793,11 @@
             <w:r>
               <w:t xml:space="preserve"> com o </w:t>
             </w:r>
-            <w:proofErr w:type="spellStart"/>
             <w:r>
               <w:rPr>
                 <w:highlight w:val="lightGray"/>
               </w:rPr>
-              <w:t>Python</w:t>
-            </w:r>
-            <w:proofErr w:type="spellEnd"/>
-            <w:r>
-              <w:rPr>
-                <w:highlight w:val="lightGray"/>
-              </w:rPr>
-              <w:t>:</w:t>
+              <w:t>Python:</w:t>
             </w:r>
           </w:p>
           <w:p>
@@ -2346,47 +1929,25 @@
               <w:rPr>
                 <w:highlight w:val="yellow"/>
               </w:rPr>
-              <w:t xml:space="preserve">analisadas, embora os picos sejam comuns, </w:t>
-            </w:r>
-            <w:proofErr w:type="gramStart"/>
+              <w:t>analisadas, embora os picos sejam comuns, Vale e Gerdau, tiveram um desempenho superior</w:t>
+            </w:r>
+            <w:r>
+              <w:t>.</w:t>
+            </w:r>
+          </w:p>
+          <w:p/>
+          <w:p>
             <w:r>
               <w:rPr>
                 <w:highlight w:val="yellow"/>
               </w:rPr>
-              <w:t>Vale</w:t>
-            </w:r>
-            <w:proofErr w:type="gramEnd"/>
+              <w:t xml:space="preserve">Insight 3. A </w:t>
+            </w:r>
             <w:r>
               <w:rPr>
                 <w:highlight w:val="yellow"/>
               </w:rPr>
-              <w:t xml:space="preserve"> e Gerdau, tiveram um desempenho superior</w:t>
-            </w:r>
-            <w:r>
-              <w:t>.</w:t>
-            </w:r>
-          </w:p>
-          <w:p/>
-          <w:p>
-            <w:r>
-              <w:rPr>
-                <w:highlight w:val="yellow"/>
-              </w:rPr>
-              <w:t xml:space="preserve">Insight 3. A </w:t>
-            </w:r>
-            <w:proofErr w:type="spellStart"/>
-            <w:r>
-              <w:rPr>
-                <w:highlight w:val="yellow"/>
-              </w:rPr>
-              <w:t>AcelorMital</w:t>
-            </w:r>
-            <w:proofErr w:type="spellEnd"/>
-            <w:r>
-              <w:rPr>
-                <w:highlight w:val="yellow"/>
-              </w:rPr>
-              <w:t xml:space="preserve"> Brasil, </w:t>
+              <w:t xml:space="preserve">AcelorMital Brasil, </w:t>
             </w:r>
             <w:r>
               <w:rPr>
@@ -2544,15 +2105,7 @@
               <w:t xml:space="preserve">: </w:t>
             </w:r>
             <w:r>
-              <w:t xml:space="preserve">Gerdau, Vale, Usiminas, CSN e </w:t>
-            </w:r>
-            <w:proofErr w:type="spellStart"/>
-            <w:r>
-              <w:t>ArcelorMittal</w:t>
-            </w:r>
-            <w:proofErr w:type="spellEnd"/>
-            <w:r>
-              <w:t xml:space="preserve"> Brasil</w:t>
+              <w:t>Gerdau, Vale, Usiminas, CSN e ArcelorMittal Brasil</w:t>
             </w:r>
             <w:r>
               <w:t>.</w:t>
@@ -2600,16 +2153,11 @@
               <w:t xml:space="preserve"> societários das empresas</w:t>
             </w:r>
             <w:r>
-              <w:t xml:space="preserve">, para amparar este </w:t>
-            </w:r>
-            <w:proofErr w:type="gramStart"/>
-            <w:r>
-              <w:t>argumento.</w:t>
+              <w:t>, para amparar este argumento.</w:t>
             </w:r>
             <w:r>
               <w:t>.</w:t>
             </w:r>
-            <w:proofErr w:type="gramEnd"/>
           </w:p>
           <w:p/>
           <w:p>
@@ -2857,13 +2405,8 @@
             <w:r>
               <w:t xml:space="preserve"> empresa </w:t>
             </w:r>
-            <w:proofErr w:type="spellStart"/>
-            <w:r>
-              <w:t>Black</w:t>
-            </w:r>
-            <w:proofErr w:type="spellEnd"/>
-            <w:r>
-              <w:t xml:space="preserve"> Rock Inc. que detém 6,33% das ações da Vale. Este Grupo est</w:t>
+            <w:r>
+              <w:t>Black Rock Inc. que detém 6,33% das ações da Vale. Este Grupo est</w:t>
             </w:r>
             <w:r>
               <w:t>á</w:t>
@@ -2884,25 +2427,20 @@
               <w:t>10</w:t>
             </w:r>
             <w:r>
+              <w:t xml:space="preserve"> tri</w:t>
+            </w:r>
+            <w:r>
+              <w:t>. U</w:t>
+            </w:r>
+            <w:r>
+              <w:t>m valor</w:t>
+            </w:r>
+            <w:r>
+              <w:t xml:space="preserve"> mais que</w:t>
+            </w:r>
+            <w:r>
               <w:t xml:space="preserve"> </w:t>
             </w:r>
-            <w:proofErr w:type="spellStart"/>
-            <w:r>
-              <w:t>tri</w:t>
-            </w:r>
-            <w:proofErr w:type="spellEnd"/>
-            <w:r>
-              <w:t>. U</w:t>
-            </w:r>
-            <w:r>
-              <w:t>m valor</w:t>
-            </w:r>
-            <w:r>
-              <w:t xml:space="preserve"> mais que</w:t>
-            </w:r>
-            <w:r>
-              <w:t xml:space="preserve"> </w:t>
-            </w:r>
             <w:r>
               <w:t xml:space="preserve">5x </w:t>
             </w:r>
@@ -2910,31 +2448,7 @@
               <w:t>maior do que o</w:t>
             </w:r>
             <w:r>
-              <w:t xml:space="preserve"> PIB brasileiro em 2021 US$ 1,8 </w:t>
-            </w:r>
-            <w:proofErr w:type="spellStart"/>
-            <w:r>
-              <w:t>tri</w:t>
-            </w:r>
-            <w:proofErr w:type="spellEnd"/>
-            <w:r>
-              <w:t xml:space="preserve">. A presença da </w:t>
-            </w:r>
-            <w:proofErr w:type="spellStart"/>
-            <w:r>
-              <w:t>Black</w:t>
-            </w:r>
-            <w:proofErr w:type="spellEnd"/>
-            <w:r>
-              <w:t xml:space="preserve"> Rock </w:t>
-            </w:r>
-            <w:proofErr w:type="spellStart"/>
-            <w:r>
-              <w:t>Inc</w:t>
-            </w:r>
-            <w:proofErr w:type="spellEnd"/>
-            <w:r>
-              <w:t xml:space="preserve">, dentre outros grandes grupos de investidores internacionais, aponta-nos que </w:t>
+              <w:t xml:space="preserve"> PIB brasileiro em 2021 US$ 1,8 tri. A presença da Black Rock Inc, dentre outros grandes grupos de investidores internacionais, aponta-nos que </w:t>
             </w:r>
             <w:r>
               <w:rPr>
@@ -3043,27 +2557,7 @@
                 <w:sz w:val="18"/>
                 <w:szCs w:val="14"/>
               </w:rPr>
-              <w:t xml:space="preserve">Quadro com empresas ligadas à </w:t>
-            </w:r>
-            <w:proofErr w:type="spellStart"/>
-            <w:r>
-              <w:rPr>
-                <w:b w:val="0"/>
-                <w:bCs/>
-                <w:sz w:val="18"/>
-                <w:szCs w:val="14"/>
-              </w:rPr>
-              <w:t>Black</w:t>
-            </w:r>
-            <w:proofErr w:type="spellEnd"/>
-            <w:r>
-              <w:rPr>
-                <w:b w:val="0"/>
-                <w:bCs/>
-                <w:sz w:val="18"/>
-                <w:szCs w:val="14"/>
-              </w:rPr>
-              <w:t xml:space="preserve"> Rock In</w:t>
+              <w:t>Quadro com empresas ligadas à Black Rock In</w:t>
             </w:r>
             <w:r>
               <w:rPr>
@@ -3304,7 +2798,6 @@
               </w:rPr>
               <w:t xml:space="preserve">Composição </w:t>
             </w:r>
-            <w:proofErr w:type="spellStart"/>
             <w:r>
               <w:rPr>
                 <w:b w:val="0"/>
@@ -3332,7 +2825,6 @@
               </w:rPr>
               <w:t>a</w:t>
             </w:r>
-            <w:proofErr w:type="spellEnd"/>
             <w:r>
               <w:rPr>
                 <w:b w:val="0"/>
@@ -3367,23 +2859,7 @@
           </w:p>
           <w:p>
             <w:r>
-              <w:t xml:space="preserve">De propriedade de Benjamin </w:t>
-            </w:r>
-            <w:proofErr w:type="spellStart"/>
-            <w:r>
-              <w:t>Steinbruch</w:t>
-            </w:r>
-            <w:proofErr w:type="spellEnd"/>
-            <w:r>
-              <w:t xml:space="preserve">, banqueiro carioca, formado pela fundação Getúlio Vargas, fundador do grupo Vicunha, maior grupo têxtil da América Latina, </w:t>
-            </w:r>
-            <w:proofErr w:type="spellStart"/>
-            <w:r>
-              <w:t>ex</w:t>
-            </w:r>
-            <w:proofErr w:type="spellEnd"/>
-            <w:r>
-              <w:t xml:space="preserve"> gestor executivo do banco Safra, e Ex presidente da FIEP. Mesmo com seu capital aberto na bolsa de Nova York, tem sua maior parte brasileira, logo entra para lista como uma das empresas potenciais para o aporte de meu cliente.</w:t>
+              <w:t>De propriedade de Benjamin Steinbruch, banqueiro carioca, formado pela fundação Getúlio Vargas, fundador do grupo Vicunha, maior grupo têxtil da América Latina, ex gestor executivo do banco Safra, e Ex presidente da FIEP. Mesmo com seu capital aberto na bolsa de Nova York, tem sua maior parte brasileira, logo entra para lista como uma das empresas potenciais para o aporte de meu cliente.</w:t>
             </w:r>
           </w:p>
           <w:p/>
@@ -3398,19 +2874,11 @@
                 <w:color w:val="FFC000"/>
               </w:rPr>
             </w:pPr>
-            <w:proofErr w:type="spellStart"/>
             <w:r>
               <w:rPr>
                 <w:color w:val="FFC000"/>
               </w:rPr>
-              <w:t>ArcelorMittal</w:t>
-            </w:r>
-            <w:proofErr w:type="spellEnd"/>
-            <w:r>
-              <w:rPr>
-                <w:color w:val="FFC000"/>
-              </w:rPr>
-              <w:t xml:space="preserve"> Brasil</w:t>
+              <w:t>ArcelorMittal Brasil</w:t>
             </w:r>
           </w:p>
           <w:p>
@@ -3421,27 +2889,11 @@
               <w:t xml:space="preserve"> segundo apontado no nosso estudo de mercado, destaque-se em atitudes ecológicas, trabalhistas e com grande governança corporativa</w:t>
             </w:r>
             <w:r>
-              <w:t xml:space="preserve">, o grupo </w:t>
-            </w:r>
-            <w:proofErr w:type="spellStart"/>
-            <w:r>
-              <w:t>ArcelorMittal</w:t>
-            </w:r>
-            <w:proofErr w:type="spellEnd"/>
-            <w:r>
-              <w:t xml:space="preserve"> tem </w:t>
+              <w:t xml:space="preserve">, o grupo ArcelorMittal tem </w:t>
             </w:r>
             <w:r>
               <w:lastRenderedPageBreak/>
-              <w:t xml:space="preserve">sede em Luxemburgo e é de propriedade do Indiano Lakshmi </w:t>
-            </w:r>
-            <w:proofErr w:type="spellStart"/>
-            <w:r>
-              <w:t>Mittal</w:t>
-            </w:r>
-            <w:proofErr w:type="spellEnd"/>
-            <w:r>
-              <w:t>, logo será retirada de nossa lista.</w:t>
+              <w:t>sede em Luxemburgo e é de propriedade do Indiano Lakshmi Mittal, logo será retirada de nossa lista.</w:t>
             </w:r>
           </w:p>
           <w:p/>
@@ -3609,15 +3061,7 @@
               <w:t>moeda</w:t>
             </w:r>
             <w:r>
-              <w:t xml:space="preserve">, que o governo mesmo imprime. Embora estejamos enfrentando um momento atípico, em que a taxa </w:t>
-            </w:r>
-            <w:proofErr w:type="spellStart"/>
-            <w:r>
-              <w:t>Selic</w:t>
-            </w:r>
-            <w:proofErr w:type="spellEnd"/>
-            <w:r>
-              <w:t xml:space="preserve"> ficou </w:t>
+              <w:t xml:space="preserve">, que o governo mesmo imprime. Embora estejamos enfrentando um momento atípico, em que a taxa Selic ficou </w:t>
             </w:r>
             <w:r>
               <w:t>negativa (</w:t>
@@ -3635,31 +3079,23 @@
               <w:t>o rendimento do tesouro direto</w:t>
             </w:r>
             <w:r>
+              <w:t xml:space="preserve"> Selic, para observamos como</w:t>
+            </w:r>
+            <w:r>
+              <w:t xml:space="preserve"> esta taxa</w:t>
+            </w:r>
+            <w:r>
+              <w:t xml:space="preserve"> se relacionou com</w:t>
+            </w:r>
+            <w:r>
+              <w:t xml:space="preserve"> as cotações das ações das </w:t>
+            </w:r>
+            <w:r>
+              <w:t>empresas</w:t>
+            </w:r>
+            <w:r>
               <w:t xml:space="preserve"> </w:t>
             </w:r>
-            <w:proofErr w:type="spellStart"/>
-            <w:r>
-              <w:t>Selic</w:t>
-            </w:r>
-            <w:proofErr w:type="spellEnd"/>
-            <w:r>
-              <w:t>, para observamos como</w:t>
-            </w:r>
-            <w:r>
-              <w:t xml:space="preserve"> esta taxa</w:t>
-            </w:r>
-            <w:r>
-              <w:t xml:space="preserve"> se relacionou com</w:t>
-            </w:r>
-            <w:r>
-              <w:t xml:space="preserve"> as cotações das ações das </w:t>
-            </w:r>
-            <w:r>
-              <w:t>empresas</w:t>
-            </w:r>
-            <w:r>
-              <w:t xml:space="preserve"> </w:t>
-            </w:r>
             <w:r>
               <w:rPr>
                 <w:highlight w:val="lightGray"/>
@@ -3694,39 +3130,15 @@
               <w:t xml:space="preserve"> o</w:t>
             </w:r>
             <w:r>
-              <w:t xml:space="preserve"> </w:t>
-            </w:r>
-            <w:proofErr w:type="spellStart"/>
-            <w:r>
-              <w:t>Python</w:t>
-            </w:r>
-            <w:proofErr w:type="spellEnd"/>
-            <w:r>
-              <w:t xml:space="preserve">, para criar um </w:t>
+              <w:t xml:space="preserve"> Python, para criar um </w:t>
             </w:r>
             <w:hyperlink r:id="rId26" w:history="1">
-              <w:proofErr w:type="spellStart"/>
               <w:r>
                 <w:rPr>
                   <w:rStyle w:val="Hyperlink"/>
                 </w:rPr>
-                <w:t>notebook</w:t>
+                <w:t>notebook Jupyter</w:t>
               </w:r>
-              <w:proofErr w:type="spellEnd"/>
-              <w:r>
-                <w:rPr>
-                  <w:rStyle w:val="Hyperlink"/>
-                </w:rPr>
-                <w:t xml:space="preserve"> </w:t>
-              </w:r>
-              <w:proofErr w:type="spellStart"/>
-              <w:r>
-                <w:rPr>
-                  <w:rStyle w:val="Hyperlink"/>
-                </w:rPr>
-                <w:t>Jupyter</w:t>
-              </w:r>
-              <w:proofErr w:type="spellEnd"/>
               <w:r>
                 <w:rPr>
                   <w:rStyle w:val="Hyperlink"/>
@@ -3737,16 +3149,8 @@
                 <w:rPr>
                   <w:rStyle w:val="Hyperlink"/>
                 </w:rPr>
-                <w:t xml:space="preserve"> para </w:t>
+                <w:t xml:space="preserve"> para acessar</w:t>
               </w:r>
-              <w:proofErr w:type="spellStart"/>
-              <w:r>
-                <w:rPr>
-                  <w:rStyle w:val="Hyperlink"/>
-                </w:rPr>
-                <w:t>acessar</w:t>
-              </w:r>
-              <w:proofErr w:type="spellEnd"/>
               <w:r>
                 <w:rPr>
                   <w:rStyle w:val="Hyperlink"/>
@@ -3799,39 +3203,13 @@
                 <w:rPr>
                   <w:rStyle w:val="Hyperlink"/>
                 </w:rPr>
-                <w:t xml:space="preserve">ações x </w:t>
-              </w:r>
-              <w:proofErr w:type="spellStart"/>
-              <w:r>
-                <w:rPr>
-                  <w:rStyle w:val="Hyperlink"/>
-                </w:rPr>
-                <w:t>Selic</w:t>
-              </w:r>
-              <w:proofErr w:type="spellEnd"/>
-              <w:r>
-                <w:rPr>
-                  <w:rStyle w:val="Hyperlink"/>
-                </w:rPr>
-                <w:t xml:space="preserve"> </w:t>
+                <w:t xml:space="preserve">ações x Selic </w:t>
               </w:r>
               <w:r>
                 <w:rPr>
                   <w:rStyle w:val="Hyperlink"/>
                 </w:rPr>
-                <w:t>e</w:t>
-              </w:r>
-              <w:r>
-                <w:rPr>
-                  <w:rStyle w:val="Hyperlink"/>
-                </w:rPr>
-                <w:t>m</w:t>
-              </w:r>
-              <w:r>
-                <w:rPr>
-                  <w:rStyle w:val="Hyperlink"/>
-                </w:rPr>
-                <w:t xml:space="preserve"> Excel</w:t>
+                <w:t>em Excel</w:t>
               </w:r>
             </w:hyperlink>
             <w:r>
@@ -3852,14 +3230,12 @@
             <w:r>
               <w:t xml:space="preserve">só que em </w:t>
             </w:r>
-            <w:proofErr w:type="spellStart"/>
             <w:r>
               <w:rPr>
                 <w:highlight w:val="lightGray"/>
               </w:rPr>
               <w:t>Python</w:t>
             </w:r>
-            <w:proofErr w:type="spellEnd"/>
             <w:r>
               <w:t>,</w:t>
             </w:r>
@@ -3950,7 +3326,6 @@
             <w:r>
               <w:t xml:space="preserve"> </w:t>
             </w:r>
-            <w:proofErr w:type="gramStart"/>
             <w:r>
               <w:rPr>
                 <w:highlight w:val="lightGray"/>
@@ -3958,11 +3333,7 @@
               <w:t>CAPM</w:t>
             </w:r>
             <w:r>
-              <w:t>(</w:t>
-            </w:r>
-            <w:proofErr w:type="gramEnd"/>
-            <w:r>
-              <w:t>modelo de precificação de ativos de capital), e</w:t>
+              <w:t>(modelo de precificação de ativos de capital), e</w:t>
             </w:r>
             <w:r>
               <w:t xml:space="preserve"> o</w:t>
@@ -4016,13 +3387,8 @@
               <w:t xml:space="preserve"> </w:t>
             </w:r>
             <w:r>
-              <w:t xml:space="preserve">entre o rendimento das ações e o valor da </w:t>
-            </w:r>
-            <w:proofErr w:type="spellStart"/>
-            <w:r>
-              <w:t>Selic</w:t>
-            </w:r>
-            <w:proofErr w:type="spellEnd"/>
+              <w:t>entre o rendimento das ações e o valor da Selic</w:t>
+            </w:r>
             <w:r>
               <w:t>,</w:t>
             </w:r>
@@ -4041,6 +3407,9 @@
           </w:p>
           <w:p>
             <w:r>
+              <w:rPr>
+                <w:noProof/>
+              </w:rPr>
               <w:lastRenderedPageBreak/>
               <w:drawing>
                 <wp:inline distT="0" distB="0" distL="0" distR="0" wp14:anchorId="1E7E8243" wp14:editId="7658126A">
@@ -4146,15 +3515,7 @@
           </w:p>
           <w:p>
             <w:r>
-              <w:t xml:space="preserve">O cálculo da variação percentual é interessante pois é possível ser feito tanto em cima do valor das ações(reais), quanto em cima da taxa </w:t>
-            </w:r>
-            <w:proofErr w:type="spellStart"/>
-            <w:r>
-              <w:t>Selic</w:t>
-            </w:r>
-            <w:proofErr w:type="spellEnd"/>
-            <w:r>
-              <w:t xml:space="preserve">(percentagem), igualando duas medidas que até então eram diferentes, </w:t>
+              <w:t xml:space="preserve">O cálculo da variação percentual é interessante pois é possível ser feito tanto em cima do valor das ações(reais), quanto em cima da taxa Selic(percentagem), igualando duas medidas que até então eram diferentes, </w:t>
             </w:r>
             <w:r>
               <w:t>e, por conseguinte,</w:t>
@@ -4298,17 +3659,7 @@
                 <w:sz w:val="20"/>
                 <w:szCs w:val="20"/>
               </w:rPr>
-              <w:t>E</w:t>
-            </w:r>
-            <w:r>
-              <w:rPr>
-                <w:rStyle w:val="CaracteresdoContedo"/>
-                <w:b w:val="0"/>
-                <w:bCs/>
-                <w:sz w:val="20"/>
-                <w:szCs w:val="20"/>
-              </w:rPr>
-              <w:t>ngenharia do algoritmo de análise de</w:t>
+              <w:t>Engenharia do algoritmo de análise de</w:t>
             </w:r>
             <w:r>
               <w:rPr>
@@ -4330,29 +3681,7 @@
                   <w:szCs w:val="20"/>
                   <w:lang w:val="pt-BR"/>
                 </w:rPr>
-                <w:t>clique aq</w:t>
-              </w:r>
-              <w:r>
-                <w:rPr>
-                  <w:rStyle w:val="Hyperlink"/>
-                  <w:b w:val="0"/>
-                  <w:bCs/>
-                  <w:sz w:val="20"/>
-                  <w:szCs w:val="20"/>
-                  <w:lang w:val="pt-BR"/>
-                </w:rPr>
-                <w:t>u</w:t>
-              </w:r>
-              <w:r>
-                <w:rPr>
-                  <w:rStyle w:val="Hyperlink"/>
-                  <w:b w:val="0"/>
-                  <w:bCs/>
-                  <w:sz w:val="20"/>
-                  <w:szCs w:val="20"/>
-                  <w:lang w:val="pt-BR"/>
-                </w:rPr>
-                <w:t>i</w:t>
+                <w:t>clique aqui</w:t>
               </w:r>
             </w:hyperlink>
             <w:r>
@@ -5571,44 +4900,28 @@
                 <w:sz w:val="14"/>
                 <w:szCs w:val="10"/>
               </w:rPr>
-              <w:t xml:space="preserve">Comparativo em escala de cor do rendimento </w:t>
-            </w:r>
-            <w:proofErr w:type="spellStart"/>
-            <w:r>
+              <w:t xml:space="preserve">Comparativo em escala de cor do rendimento Selic x valor das ações, </w:t>
+            </w:r>
+          </w:p>
+          <w:p>
+            <w:pPr>
               <w:rPr>
                 <w:sz w:val="14"/>
                 <w:szCs w:val="10"/>
               </w:rPr>
-              <w:t>Selic</w:t>
-            </w:r>
-            <w:proofErr w:type="spellEnd"/>
+            </w:pPr>
             <w:r>
               <w:rPr>
                 <w:sz w:val="14"/>
                 <w:szCs w:val="10"/>
               </w:rPr>
-              <w:t xml:space="preserve"> x valor das ações, </w:t>
-            </w:r>
-          </w:p>
-          <w:p>
-            <w:pPr>
+              <w:t xml:space="preserve">                                                                                                                                                                  </w:t>
+            </w:r>
+            <w:r>
               <w:rPr>
                 <w:sz w:val="14"/>
                 <w:szCs w:val="10"/>
               </w:rPr>
-            </w:pPr>
-            <w:r>
-              <w:rPr>
-                <w:sz w:val="14"/>
-                <w:szCs w:val="10"/>
-              </w:rPr>
-              <w:t xml:space="preserve">                                                                                                                                                                  </w:t>
-            </w:r>
-            <w:r>
-              <w:rPr>
-                <w:sz w:val="14"/>
-                <w:szCs w:val="10"/>
-              </w:rPr>
               <w:t>segundo o método de variação percentual.</w:t>
             </w:r>
           </w:p>
@@ -5631,15 +4944,7 @@
               <w:t>tiveram um rendimento</w:t>
             </w:r>
             <w:r>
-              <w:t xml:space="preserve"> percentual notadamente maior que o rendimento seguro da </w:t>
-            </w:r>
-            <w:proofErr w:type="spellStart"/>
-            <w:r>
-              <w:t>Selic</w:t>
-            </w:r>
-            <w:proofErr w:type="spellEnd"/>
-            <w:r>
-              <w:t>.</w:t>
+              <w:t xml:space="preserve"> percentual notadamente maior que o rendimento seguro da Selic.</w:t>
             </w:r>
             <w:r>
               <w:t xml:space="preserve"> Anotei esta informação, e continuei a análise gráfica em busca de mais inferências de informações.</w:t>
@@ -5648,15 +4953,7 @@
           <w:p/>
           <w:p>
             <w:r>
-              <w:t xml:space="preserve">   Abaixo, ainda no protótipo, plotei um gráfico geral em que se pode comparar visualmente a variação percentual das ações x o valor da </w:t>
-            </w:r>
-            <w:proofErr w:type="spellStart"/>
-            <w:r>
-              <w:t>Selic</w:t>
-            </w:r>
-            <w:proofErr w:type="spellEnd"/>
-            <w:r>
-              <w:t>.</w:t>
+              <w:t xml:space="preserve">   Abaixo, ainda no protótipo, plotei um gráfico geral em que se pode comparar visualmente a variação percentual das ações x o valor da Selic.</w:t>
             </w:r>
           </w:p>
           <w:p/>
@@ -5711,13 +5008,7 @@
               <w:t>período o pais estava em crise, devido à uma somatória de politicas económicas do governo</w:t>
             </w:r>
             <w:r>
-              <w:t xml:space="preserve">, como liberação abrupta do preço da gasolina, </w:t>
-            </w:r>
-            <w:r>
-              <w:t>aumento na taxa de juros para lidar com o choque inflacionário decorrente da liberalização</w:t>
-            </w:r>
-            <w:r>
-              <w:t>, houve</w:t>
+              <w:t>, como liberação abrupta do preço da gasolina, aumento na taxa de juros para lidar com o choque inflacionário decorrente da liberalização, houve</w:t>
             </w:r>
             <w:r>
               <w:t xml:space="preserve"> em consequência disto,</w:t>
@@ -5894,128 +5185,106 @@
             <w:r>
               <w:t xml:space="preserve"> de </w:t>
             </w:r>
-            <w:proofErr w:type="spellStart"/>
             <w:r>
               <w:rPr>
                 <w:highlight w:val="lightGray"/>
               </w:rPr>
-              <w:t>Machine</w:t>
-            </w:r>
-            <w:proofErr w:type="spellEnd"/>
+              <w:t>Machine Learning</w:t>
+            </w:r>
+            <w:r>
+              <w:t>, para criar um modelo preditivo com base nessa relação de casualidade entre o câmbio e o valor das ações</w:t>
+            </w:r>
+            <w:r>
+              <w:t xml:space="preserve">, diante disso, faz se ainda mais necessária a transição deste modelo prototipado em </w:t>
+            </w:r>
             <w:r>
               <w:rPr>
                 <w:highlight w:val="lightGray"/>
               </w:rPr>
+              <w:t>Excel</w:t>
+            </w:r>
+            <w:r>
+              <w:t>, para um modelo mais eficiente em Pytho</w:t>
+            </w:r>
+            <w:r>
+              <w:t>n no qual poderemos filtrar facilmente um período maior de dados, e também, escalonar esta lógica para outros ativos</w:t>
+            </w:r>
+            <w:r>
+              <w:t>.</w:t>
+            </w:r>
+          </w:p>
+          <w:p/>
+          <w:p/>
+          <w:p/>
+          <w:p/>
+          <w:p/>
+          <w:p/>
+          <w:p/>
+          <w:p/>
+          <w:p/>
+          <w:p/>
+          <w:p/>
+          <w:p/>
+          <w:p/>
+          <w:p/>
+          <w:p/>
+          <w:p/>
+          <w:p/>
+          <w:p>
+            <w:r>
+              <w:t xml:space="preserve">     </w:t>
+            </w:r>
+            <w:r>
+              <w:t>Visando</w:t>
+            </w:r>
+            <w:r>
+              <w:t xml:space="preserve"> que esta etapa não se torne demasiada</w:t>
+            </w:r>
+            <w:r>
+              <w:t>mente longa,</w:t>
+            </w:r>
+            <w:r>
+              <w:t xml:space="preserve"> deixo uma curiosidade abaixo</w:t>
+            </w:r>
+            <w:r>
+              <w:t xml:space="preserve"> e encerro o segundo ciclo por aqui.</w:t>
+            </w:r>
+          </w:p>
+          <w:p>
+            <w:r>
+              <w:t xml:space="preserve">    </w:t>
+            </w:r>
+            <w:r>
+              <w:t>Curiosidade: n</w:t>
+            </w:r>
+            <w:r>
+              <w:t xml:space="preserve">o processo de automação </w:t>
+            </w:r>
+            <w:r>
+              <w:rPr>
+                <w:highlight w:val="lightGray"/>
+              </w:rPr>
+              <w:t>Python</w:t>
+            </w:r>
+            <w:r>
               <w:t xml:space="preserve"> </w:t>
             </w:r>
-            <w:proofErr w:type="spellStart"/>
+            <w:r>
+              <w:t>do protótipo</w:t>
+            </w:r>
+            <w:r>
+              <w:t xml:space="preserve"> supracitado</w:t>
+            </w:r>
+            <w:r>
+              <w:t xml:space="preserve">, </w:t>
+            </w:r>
+            <w:r>
+              <w:t xml:space="preserve">um dos </w:t>
+            </w:r>
             <w:r>
               <w:rPr>
                 <w:highlight w:val="lightGray"/>
               </w:rPr>
-              <w:t>Learning</w:t>
-            </w:r>
-            <w:proofErr w:type="spellEnd"/>
-            <w:r>
-              <w:t>, para criar um modelo preditivo com base nessa relação de casualidade entre o câmbio e o valor das ações</w:t>
-            </w:r>
-            <w:r>
-              <w:t xml:space="preserve">, diante disso, faz se ainda mais necessária a transição deste modelo </w:t>
-            </w:r>
-            <w:proofErr w:type="spellStart"/>
-            <w:r>
-              <w:t>prototipado</w:t>
-            </w:r>
-            <w:proofErr w:type="spellEnd"/>
-            <w:r>
-              <w:t xml:space="preserve"> em </w:t>
-            </w:r>
-            <w:r>
-              <w:rPr>
-                <w:highlight w:val="lightGray"/>
-              </w:rPr>
-              <w:t>Excel</w:t>
-            </w:r>
-            <w:r>
-              <w:t xml:space="preserve">, para um modelo mais eficiente em </w:t>
-            </w:r>
-            <w:proofErr w:type="spellStart"/>
-            <w:r>
-              <w:t>Pytho</w:t>
-            </w:r>
-            <w:r>
-              <w:t>n</w:t>
-            </w:r>
-            <w:proofErr w:type="spellEnd"/>
-            <w:r>
-              <w:t xml:space="preserve"> no qual poderemos filtrar facilmente um período maior de dados, e também, escalonar esta lógica para outros </w:t>
-            </w:r>
-            <w:proofErr w:type="gramStart"/>
-            <w:r>
-              <w:t xml:space="preserve">ativos </w:t>
-            </w:r>
-            <w:r>
-              <w:t>.</w:t>
-            </w:r>
-            <w:proofErr w:type="gramEnd"/>
-          </w:p>
-          <w:p>
-            <w:r>
-              <w:t xml:space="preserve">     </w:t>
-            </w:r>
-            <w:r>
-              <w:t>Visando</w:t>
-            </w:r>
-            <w:r>
-              <w:t xml:space="preserve"> que esta etapa não se torne demasiada</w:t>
-            </w:r>
-            <w:r>
-              <w:t>mente longa,</w:t>
-            </w:r>
-            <w:r>
-              <w:t xml:space="preserve"> deixo uma curiosidade abaixo</w:t>
-            </w:r>
-            <w:r>
-              <w:t xml:space="preserve"> e encerro o segundo ciclo por aqui.</w:t>
-            </w:r>
-          </w:p>
-          <w:p>
-            <w:r>
-              <w:t xml:space="preserve">    </w:t>
-            </w:r>
-            <w:r>
-              <w:t>Curiosidade: n</w:t>
-            </w:r>
-            <w:r>
-              <w:t xml:space="preserve">o processo de automação </w:t>
-            </w:r>
-            <w:proofErr w:type="spellStart"/>
-            <w:r>
-              <w:rPr>
-                <w:highlight w:val="lightGray"/>
-              </w:rPr>
-              <w:t>Python</w:t>
-            </w:r>
-            <w:proofErr w:type="spellEnd"/>
-            <w:r>
-              <w:t xml:space="preserve"> </w:t>
-            </w:r>
-            <w:r>
-              <w:t>do protótipo</w:t>
-            </w:r>
-            <w:r>
-              <w:t xml:space="preserve"> supracitado</w:t>
-            </w:r>
-            <w:r>
-              <w:t xml:space="preserve">, </w:t>
-            </w:r>
-            <w:r>
-              <w:t xml:space="preserve">um dos </w:t>
-            </w:r>
-            <w:r>
-              <w:rPr>
-                <w:highlight w:val="lightGray"/>
-              </w:rPr>
               <w:t>requisitos funcionais</w:t>
             </w:r>
             <w:r>
@@ -6025,15 +5294,7 @@
               <w:t xml:space="preserve"> o sistema</w:t>
             </w:r>
             <w:r>
-              <w:t xml:space="preserve"> </w:t>
-            </w:r>
-            <w:proofErr w:type="gramStart"/>
-            <w:r>
-              <w:t>recebe-se</w:t>
-            </w:r>
-            <w:proofErr w:type="gramEnd"/>
-            <w:r>
-              <w:t xml:space="preserve"> um </w:t>
+              <w:t xml:space="preserve"> recebe-se um </w:t>
             </w:r>
             <w:r>
               <w:rPr>
@@ -6120,7 +5381,12 @@
               <w:rPr>
                 <w:noProof/>
               </w:rPr>
-              <w:lastRenderedPageBreak/>
+              <w:t xml:space="preserve"> </w:t>
+            </w:r>
+            <w:r>
+              <w:rPr>
+                <w:noProof/>
+              </w:rPr>
               <w:drawing>
                 <wp:inline distT="0" distB="0" distL="0" distR="0" wp14:anchorId="2EEA094C" wp14:editId="19958ED9">
                   <wp:extent cx="6207617" cy="4845890"/>
@@ -6217,7 +5483,6 @@
               </w:rPr>
               <w:t xml:space="preserve"> </w:t>
             </w:r>
-            <w:proofErr w:type="spellStart"/>
             <w:r>
               <w:rPr>
                 <w:b w:val="0"/>
@@ -6234,37 +5499,7 @@
                 <w:sz w:val="20"/>
                 <w:szCs w:val="16"/>
               </w:rPr>
-              <w:t>ython</w:t>
-            </w:r>
-            <w:proofErr w:type="spellEnd"/>
-            <w:r>
-              <w:rPr>
-                <w:b w:val="0"/>
-                <w:bCs/>
-                <w:sz w:val="20"/>
-                <w:szCs w:val="16"/>
-              </w:rPr>
-              <w:t xml:space="preserve"> </w:t>
-            </w:r>
-            <w:proofErr w:type="spellStart"/>
-            <w:r>
-              <w:rPr>
-                <w:b w:val="0"/>
-                <w:bCs/>
-                <w:sz w:val="20"/>
-                <w:szCs w:val="16"/>
-              </w:rPr>
-              <w:t>calendario_dias_uteis</w:t>
-            </w:r>
-            <w:proofErr w:type="spellEnd"/>
-            <w:r>
-              <w:rPr>
-                <w:b w:val="0"/>
-                <w:bCs/>
-                <w:sz w:val="20"/>
-                <w:szCs w:val="16"/>
-              </w:rPr>
-              <w:t>, criada para auxiliar no processo de análise exploratório dos dados.</w:t>
+              <w:t>ython calendario_dias_uteis, criada para auxiliar no processo de análise exploratório dos dados.</w:t>
             </w:r>
             <w:r>
               <w:rPr>
@@ -7878,6 +7113,7 @@
   <w:style w:type="character" w:default="1" w:styleId="Fontepargpadro">
     <w:name w:val="Default Paragraph Font"/>
     <w:uiPriority w:val="1"/>
+    <w:semiHidden/>
     <w:unhideWhenUsed/>
   </w:style>
   <w:style w:type="table" w:default="1" w:styleId="Tabelanormal">
@@ -9478,9 +8714,9 @@
     <w:altName w:val="ＭＳ 明朝"/>
     <w:panose1 w:val="02020609040205080304"/>
     <w:charset w:val="80"/>
-    <w:family w:val="modern"/>
+    <w:family w:val="roman"/>
     <w:pitch w:val="fixed"/>
-    <w:sig w:usb0="E00002FF" w:usb1="6AC7FDFB" w:usb2="08000012" w:usb3="00000000" w:csb0="0002009F" w:csb1="00000000"/>
+    <w:sig w:usb0="00000001" w:usb1="08070000" w:usb2="00000010" w:usb3="00000000" w:csb0="00020000" w:csb1="00000000"/>
   </w:font>
   <w:font w:name="Courier New">
     <w:panose1 w:val="02070309020205020404"/>
@@ -9552,6 +8788,7 @@
   <w:rsids>
     <w:rsidRoot w:val="00317466"/>
     <w:rsid w:val="001804B0"/>
+    <w:rsid w:val="00233DF2"/>
     <w:rsid w:val="002952AE"/>
     <w:rsid w:val="00317466"/>
     <w:rsid w:val="003F10B3"/>
@@ -10047,21 +9284,6 @@
   <w:style w:type="paragraph" w:customStyle="1" w:styleId="25181A8D4B874002AC1F43BCD030854E">
     <w:name w:val="25181A8D4B874002AC1F43BCD030854E"/>
   </w:style>
-  <w:style w:type="paragraph" w:customStyle="1" w:styleId="D78EEBD76893493C89A36BFCAD22A3C2">
-    <w:name w:val="D78EEBD76893493C89A36BFCAD22A3C2"/>
-  </w:style>
-  <w:style w:type="paragraph" w:customStyle="1" w:styleId="5C526DE71FE247A9B4402C8230BE5357">
-    <w:name w:val="5C526DE71FE247A9B4402C8230BE5357"/>
-  </w:style>
-  <w:style w:type="paragraph" w:customStyle="1" w:styleId="23836769E1D248CDB920F01170AD11CA">
-    <w:name w:val="23836769E1D248CDB920F01170AD11CA"/>
-  </w:style>
-  <w:style w:type="paragraph" w:customStyle="1" w:styleId="F6D1B349A23F4D64833C0353B647F0AF">
-    <w:name w:val="F6D1B349A23F4D64833C0353B647F0AF"/>
-  </w:style>
-  <w:style w:type="paragraph" w:customStyle="1" w:styleId="3429105FE9F54005B716905C6280F93E">
-    <w:name w:val="3429105FE9F54005B716905C6280F93E"/>
-  </w:style>
 </w:styles>
 </file>
 

</xml_diff>